<commit_message>
Fixing LSR formula and examples
</commit_message>
<xml_diff>
--- a/Thesis/Chapter5/Raw/Figures/c5IntraprojectStabilityCalc.docx
+++ b/Thesis/Chapter5/Raw/Figures/c5IntraprojectStabilityCalc.docx
@@ -2,12 +2,12 @@
 <file path=word/document.xml><?xml version="1.0" encoding="utf-8"?>
 <w:document xmlns:wpc="http://schemas.microsoft.com/office/word/2010/wordprocessingCanvas" xmlns:mc="http://schemas.openxmlformats.org/markup-compatibility/2006" xmlns:o="urn:schemas-microsoft-com:office:office" xmlns:r="http://schemas.openxmlformats.org/officeDocument/2006/relationships" xmlns:m="http://schemas.openxmlformats.org/officeDocument/2006/math" xmlns:v="urn:schemas-microsoft-com:vml" xmlns:wp14="http://schemas.microsoft.com/office/word/2010/wordprocessingDrawing" xmlns:wp="http://schemas.openxmlformats.org/drawingml/2006/wordprocessingDrawing" xmlns:w10="urn:schemas-microsoft-com:office:word" xmlns:w="http://schemas.openxmlformats.org/wordprocessingml/2006/main" xmlns:w14="http://schemas.microsoft.com/office/word/2010/wordml" xmlns:wpg="http://schemas.microsoft.com/office/word/2010/wordprocessingGroup" xmlns:wpi="http://schemas.microsoft.com/office/word/2010/wordprocessingInk" xmlns:wne="http://schemas.microsoft.com/office/word/2006/wordml" xmlns:wps="http://schemas.microsoft.com/office/word/2010/wordprocessingShape" mc:Ignorable="w14 wp14">
   <w:body>
-    <w:bookmarkStart w:id="0" w:name="_GoBack"/>
-    <w:bookmarkEnd w:id="0"/>
     <w:p>
       <w:pPr>
         <w:ind w:left="-142" w:firstLine="142"/>
       </w:pPr>
+      <w:bookmarkStart w:id="0" w:name="_GoBack"/>
+      <w:bookmarkEnd w:id="0"/>
       <w:r>
         <w:rPr>
           <w:noProof/>
@@ -16,7 +16,1299 @@
         <mc:AlternateContent>
           <mc:Choice Requires="wps">
             <w:drawing>
-              <wp:anchor distT="0" distB="0" distL="114300" distR="114300" simplePos="0" relativeHeight="251659264" behindDoc="0" locked="0" layoutInCell="1" allowOverlap="1" wp14:anchorId="3CA4173B" wp14:editId="7E1BF9D6">
+              <wp:anchor distT="0" distB="0" distL="114300" distR="114300" simplePos="0" relativeHeight="251682816" behindDoc="0" locked="0" layoutInCell="1" allowOverlap="1" wp14:anchorId="4C0A8A18" wp14:editId="4B60A411">
+                <wp:simplePos x="0" y="0"/>
+                <wp:positionH relativeFrom="column">
+                  <wp:posOffset>163830</wp:posOffset>
+                </wp:positionH>
+                <wp:positionV relativeFrom="paragraph">
+                  <wp:posOffset>2497455</wp:posOffset>
+                </wp:positionV>
+                <wp:extent cx="7460615" cy="703580"/>
+                <wp:effectExtent l="0" t="0" r="26035" b="20320"/>
+                <wp:wrapNone/>
+                <wp:docPr id="86" name="Rounded Rectangle 85"/>
+                <wp:cNvGraphicFramePr/>
+                <a:graphic xmlns:a="http://schemas.openxmlformats.org/drawingml/2006/main">
+                  <a:graphicData uri="http://schemas.microsoft.com/office/word/2010/wordprocessingShape">
+                    <wps:wsp>
+                      <wps:cNvSpPr/>
+                      <wps:spPr>
+                        <a:xfrm>
+                          <a:off x="0" y="0"/>
+                          <a:ext cx="7460615" cy="703580"/>
+                        </a:xfrm>
+                        <a:prstGeom prst="roundRect">
+                          <a:avLst/>
+                        </a:prstGeom>
+                        <a:solidFill>
+                          <a:schemeClr val="bg1">
+                            <a:lumMod val="85000"/>
+                            <a:alpha val="15000"/>
+                          </a:schemeClr>
+                        </a:solidFill>
+                        <a:ln>
+                          <a:solidFill>
+                            <a:schemeClr val="tx1"/>
+                          </a:solidFill>
+                        </a:ln>
+                      </wps:spPr>
+                      <wps:style>
+                        <a:lnRef idx="2">
+                          <a:schemeClr val="accent1">
+                            <a:shade val="50000"/>
+                          </a:schemeClr>
+                        </a:lnRef>
+                        <a:fillRef idx="1">
+                          <a:schemeClr val="accent1"/>
+                        </a:fillRef>
+                        <a:effectRef idx="0">
+                          <a:schemeClr val="accent1"/>
+                        </a:effectRef>
+                        <a:fontRef idx="minor">
+                          <a:schemeClr val="lt1"/>
+                        </a:fontRef>
+                      </wps:style>
+                      <wps:bodyPr rtlCol="0" anchor="ctr"/>
+                    </wps:wsp>
+                  </a:graphicData>
+                </a:graphic>
+                <wp14:sizeRelH relativeFrom="margin">
+                  <wp14:pctWidth>0</wp14:pctWidth>
+                </wp14:sizeRelH>
+              </wp:anchor>
+            </w:drawing>
+          </mc:Choice>
+          <mc:Fallback>
+            <w:pict>
+              <v:roundrect id="Rounded Rectangle 85" o:spid="_x0000_s1026" style="position:absolute;margin-left:12.9pt;margin-top:196.65pt;width:587.45pt;height:55.4pt;z-index:251682816;visibility:visible;mso-wrap-style:square;mso-width-percent:0;mso-wrap-distance-left:9pt;mso-wrap-distance-top:0;mso-wrap-distance-right:9pt;mso-wrap-distance-bottom:0;mso-position-horizontal:absolute;mso-position-horizontal-relative:text;mso-position-vertical:absolute;mso-position-vertical-relative:text;mso-width-percent:0;mso-width-relative:margin;v-text-anchor:middle" arcsize="10923f" o:gfxdata="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" fillcolor="#d8d8d8 [2732]" strokecolor="black [3213]" strokeweight="2pt">
+                <v:fill opacity="9766f"/>
+              </v:roundrect>
+            </w:pict>
+          </mc:Fallback>
+        </mc:AlternateContent>
+      </w:r>
+      <w:r>
+        <w:rPr>
+          <w:noProof/>
+          <w:lang w:eastAsia="en-GB"/>
+        </w:rPr>
+        <mc:AlternateContent>
+          <mc:Choice Requires="wps">
+            <w:drawing>
+              <wp:anchor distT="0" distB="0" distL="114300" distR="114300" simplePos="0" relativeHeight="251692032" behindDoc="0" locked="0" layoutInCell="1" allowOverlap="1" wp14:anchorId="1A056630" wp14:editId="5C2DFA2E">
+                <wp:simplePos x="0" y="0"/>
+                <wp:positionH relativeFrom="column">
+                  <wp:posOffset>4700905</wp:posOffset>
+                </wp:positionH>
+                <wp:positionV relativeFrom="paragraph">
+                  <wp:posOffset>64770</wp:posOffset>
+                </wp:positionV>
+                <wp:extent cx="2923540" cy="269875"/>
+                <wp:effectExtent l="0" t="0" r="10160" b="15875"/>
+                <wp:wrapNone/>
+                <wp:docPr id="116" name="Rounded Rectangle 115"/>
+                <wp:cNvGraphicFramePr/>
+                <a:graphic xmlns:a="http://schemas.openxmlformats.org/drawingml/2006/main">
+                  <a:graphicData uri="http://schemas.microsoft.com/office/word/2010/wordprocessingShape">
+                    <wps:wsp>
+                      <wps:cNvSpPr/>
+                      <wps:spPr>
+                        <a:xfrm>
+                          <a:off x="0" y="0"/>
+                          <a:ext cx="2923540" cy="269875"/>
+                        </a:xfrm>
+                        <a:prstGeom prst="roundRect">
+                          <a:avLst/>
+                        </a:prstGeom>
+                        <a:solidFill>
+                          <a:schemeClr val="bg1">
+                            <a:lumMod val="50000"/>
+                            <a:alpha val="15000"/>
+                          </a:schemeClr>
+                        </a:solidFill>
+                        <a:ln>
+                          <a:solidFill>
+                            <a:schemeClr val="tx1"/>
+                          </a:solidFill>
+                        </a:ln>
+                      </wps:spPr>
+                      <wps:style>
+                        <a:lnRef idx="2">
+                          <a:schemeClr val="accent1">
+                            <a:shade val="50000"/>
+                          </a:schemeClr>
+                        </a:lnRef>
+                        <a:fillRef idx="1">
+                          <a:schemeClr val="accent1"/>
+                        </a:fillRef>
+                        <a:effectRef idx="0">
+                          <a:schemeClr val="accent1"/>
+                        </a:effectRef>
+                        <a:fontRef idx="minor">
+                          <a:schemeClr val="lt1"/>
+                        </a:fontRef>
+                      </wps:style>
+                      <wps:txbx>
+                        <w:txbxContent>
+                          <w:p>
+                            <w:pPr>
+                              <w:pStyle w:val="NormalWeb"/>
+                              <w:spacing w:before="0" w:beforeAutospacing="0" w:after="0" w:afterAutospacing="0"/>
+                              <w:jc w:val="right"/>
+                            </w:pPr>
+                            <w:r>
+                              <w:rPr>
+                                <w:rFonts w:asciiTheme="minorHAnsi" w:hAnsi="Calibri" w:cstheme="minorBidi"/>
+                                <w:b/>
+                                <w:bCs/>
+                                <w:color w:val="000000" w:themeColor="text1"/>
+                                <w:kern w:val="24"/>
+                                <w:sz w:val="30"/>
+                                <w:szCs w:val="30"/>
+                              </w:rPr>
+                              <w:t xml:space="preserve">CDOETSCH3: </w:t>
+                            </w:r>
+                            <w:r>
+                              <w:rPr>
+                                <w:rFonts w:asciiTheme="minorHAnsi" w:hAnsi="Calibri" w:cstheme="minorBidi"/>
+                                <w:b/>
+                                <w:bCs/>
+                                <w:color w:val="007434"/>
+                                <w:kern w:val="24"/>
+                                <w:sz w:val="30"/>
+                                <w:szCs w:val="30"/>
+                              </w:rPr>
+                              <w:t>50</w:t>
+                            </w:r>
+                            <w:r>
+                              <w:rPr>
+                                <w:rFonts w:asciiTheme="minorHAnsi" w:hAnsi="Calibri" w:cstheme="minorBidi"/>
+                                <w:b/>
+                                <w:bCs/>
+                                <w:color w:val="000000" w:themeColor="text1"/>
+                                <w:kern w:val="24"/>
+                                <w:sz w:val="30"/>
+                                <w:szCs w:val="30"/>
+                              </w:rPr>
+                              <w:t>/60 DAYS</w:t>
+                            </w:r>
+                          </w:p>
+                        </w:txbxContent>
+                      </wps:txbx>
+                      <wps:bodyPr wrap="square" tIns="0" bIns="0" rtlCol="0" anchor="ctr"/>
+                    </wps:wsp>
+                  </a:graphicData>
+                </a:graphic>
+                <wp14:sizeRelH relativeFrom="margin">
+                  <wp14:pctWidth>0</wp14:pctWidth>
+                </wp14:sizeRelH>
+              </wp:anchor>
+            </w:drawing>
+          </mc:Choice>
+          <mc:Fallback>
+            <w:pict>
+              <v:roundrect id="Rounded Rectangle 115" o:spid="_x0000_s1026" style="position:absolute;left:0;text-align:left;margin-left:370.15pt;margin-top:5.1pt;width:230.2pt;height:21.25pt;z-index:251692032;visibility:visible;mso-wrap-style:square;mso-width-percent:0;mso-wrap-distance-left:9pt;mso-wrap-distance-top:0;mso-wrap-distance-right:9pt;mso-wrap-distance-bottom:0;mso-position-horizontal:absolute;mso-position-horizontal-relative:text;mso-position-vertical:absolute;mso-position-vertical-relative:text;mso-width-percent:0;mso-width-relative:margin;v-text-anchor:middle" arcsize="10923f" o:gfxdata="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" fillcolor="#7f7f7f [1612]" strokecolor="black [3213]" strokeweight="2pt">
+                <v:fill opacity="9766f"/>
+                <v:textbox inset=",0,,0">
+                  <w:txbxContent>
+                    <w:p>
+                      <w:pPr>
+                        <w:pStyle w:val="NormalWeb"/>
+                        <w:spacing w:before="0" w:beforeAutospacing="0" w:after="0" w:afterAutospacing="0"/>
+                        <w:jc w:val="right"/>
+                      </w:pPr>
+                      <w:r>
+                        <w:rPr>
+                          <w:rFonts w:asciiTheme="minorHAnsi" w:hAnsi="Calibri" w:cstheme="minorBidi"/>
+                          <w:b/>
+                          <w:bCs/>
+                          <w:color w:val="000000" w:themeColor="text1"/>
+                          <w:kern w:val="24"/>
+                          <w:sz w:val="30"/>
+                          <w:szCs w:val="30"/>
+                        </w:rPr>
+                        <w:t xml:space="preserve">CDOETSCH3: </w:t>
+                      </w:r>
+                      <w:r>
+                        <w:rPr>
+                          <w:rFonts w:asciiTheme="minorHAnsi" w:hAnsi="Calibri" w:cstheme="minorBidi"/>
+                          <w:b/>
+                          <w:bCs/>
+                          <w:color w:val="007434"/>
+                          <w:kern w:val="24"/>
+                          <w:sz w:val="30"/>
+                          <w:szCs w:val="30"/>
+                        </w:rPr>
+                        <w:t>50</w:t>
+                      </w:r>
+                      <w:r>
+                        <w:rPr>
+                          <w:rFonts w:asciiTheme="minorHAnsi" w:hAnsi="Calibri" w:cstheme="minorBidi"/>
+                          <w:b/>
+                          <w:bCs/>
+                          <w:color w:val="000000" w:themeColor="text1"/>
+                          <w:kern w:val="24"/>
+                          <w:sz w:val="30"/>
+                          <w:szCs w:val="30"/>
+                        </w:rPr>
+                        <w:t>/60 DAYS</w:t>
+                      </w:r>
+                    </w:p>
+                  </w:txbxContent>
+                </v:textbox>
+              </v:roundrect>
+            </w:pict>
+          </mc:Fallback>
+        </mc:AlternateContent>
+      </w:r>
+      <w:r>
+        <w:rPr>
+          <w:noProof/>
+          <w:lang w:eastAsia="en-GB"/>
+        </w:rPr>
+        <mc:AlternateContent>
+          <mc:Choice Requires="wps">
+            <w:drawing>
+              <wp:anchor distT="0" distB="0" distL="114300" distR="114300" simplePos="0" relativeHeight="251693056" behindDoc="0" locked="0" layoutInCell="1" allowOverlap="1" wp14:anchorId="6AE3A022" wp14:editId="398327FF">
+                <wp:simplePos x="0" y="0"/>
+                <wp:positionH relativeFrom="column">
+                  <wp:posOffset>4700905</wp:posOffset>
+                </wp:positionH>
+                <wp:positionV relativeFrom="paragraph">
+                  <wp:posOffset>418465</wp:posOffset>
+                </wp:positionV>
+                <wp:extent cx="2923540" cy="269875"/>
+                <wp:effectExtent l="0" t="0" r="10160" b="15875"/>
+                <wp:wrapNone/>
+                <wp:docPr id="117" name="Rounded Rectangle 116"/>
+                <wp:cNvGraphicFramePr/>
+                <a:graphic xmlns:a="http://schemas.openxmlformats.org/drawingml/2006/main">
+                  <a:graphicData uri="http://schemas.microsoft.com/office/word/2010/wordprocessingShape">
+                    <wps:wsp>
+                      <wps:cNvSpPr/>
+                      <wps:spPr>
+                        <a:xfrm>
+                          <a:off x="0" y="0"/>
+                          <a:ext cx="2923540" cy="269875"/>
+                        </a:xfrm>
+                        <a:prstGeom prst="roundRect">
+                          <a:avLst/>
+                        </a:prstGeom>
+                        <a:solidFill>
+                          <a:schemeClr val="bg1">
+                            <a:lumMod val="50000"/>
+                            <a:alpha val="15000"/>
+                          </a:schemeClr>
+                        </a:solidFill>
+                        <a:ln>
+                          <a:solidFill>
+                            <a:schemeClr val="tx1"/>
+                          </a:solidFill>
+                        </a:ln>
+                      </wps:spPr>
+                      <wps:style>
+                        <a:lnRef idx="2">
+                          <a:schemeClr val="accent1">
+                            <a:shade val="50000"/>
+                          </a:schemeClr>
+                        </a:lnRef>
+                        <a:fillRef idx="1">
+                          <a:schemeClr val="accent1"/>
+                        </a:fillRef>
+                        <a:effectRef idx="0">
+                          <a:schemeClr val="accent1"/>
+                        </a:effectRef>
+                        <a:fontRef idx="minor">
+                          <a:schemeClr val="lt1"/>
+                        </a:fontRef>
+                      </wps:style>
+                      <wps:txbx>
+                        <w:txbxContent>
+                          <w:p>
+                            <w:pPr>
+                              <w:pStyle w:val="NormalWeb"/>
+                              <w:spacing w:before="0" w:beforeAutospacing="0" w:after="0" w:afterAutospacing="0"/>
+                              <w:jc w:val="right"/>
+                            </w:pPr>
+                            <w:r>
+                              <w:rPr>
+                                <w:rFonts w:asciiTheme="minorHAnsi" w:hAnsi="Calibri" w:cstheme="minorBidi"/>
+                                <w:b/>
+                                <w:bCs/>
+                                <w:color w:val="000000" w:themeColor="text1"/>
+                                <w:kern w:val="24"/>
+                                <w:sz w:val="30"/>
+                                <w:szCs w:val="30"/>
+                              </w:rPr>
+                              <w:t xml:space="preserve">YOOMIPYO3: </w:t>
+                            </w:r>
+                            <w:r>
+                              <w:rPr>
+                                <w:rFonts w:asciiTheme="minorHAnsi" w:hAnsi="Calibri" w:cstheme="minorBidi"/>
+                                <w:b/>
+                                <w:bCs/>
+                                <w:color w:val="007434"/>
+                                <w:kern w:val="24"/>
+                                <w:sz w:val="30"/>
+                                <w:szCs w:val="30"/>
+                              </w:rPr>
+                              <w:t>41</w:t>
+                            </w:r>
+                            <w:r>
+                              <w:rPr>
+                                <w:rFonts w:asciiTheme="minorHAnsi" w:hAnsi="Calibri" w:cstheme="minorBidi"/>
+                                <w:b/>
+                                <w:bCs/>
+                                <w:color w:val="000000" w:themeColor="text1"/>
+                                <w:kern w:val="24"/>
+                                <w:sz w:val="30"/>
+                                <w:szCs w:val="30"/>
+                              </w:rPr>
+                              <w:t>/60 DAYS</w:t>
+                            </w:r>
+                          </w:p>
+                        </w:txbxContent>
+                      </wps:txbx>
+                      <wps:bodyPr wrap="square" tIns="0" bIns="0" rtlCol="0" anchor="ctr"/>
+                    </wps:wsp>
+                  </a:graphicData>
+                </a:graphic>
+                <wp14:sizeRelH relativeFrom="margin">
+                  <wp14:pctWidth>0</wp14:pctWidth>
+                </wp14:sizeRelH>
+              </wp:anchor>
+            </w:drawing>
+          </mc:Choice>
+          <mc:Fallback>
+            <w:pict>
+              <v:roundrect id="Rounded Rectangle 116" o:spid="_x0000_s1027" style="position:absolute;left:0;text-align:left;margin-left:370.15pt;margin-top:32.95pt;width:230.2pt;height:21.25pt;z-index:251693056;visibility:visible;mso-wrap-style:square;mso-width-percent:0;mso-wrap-distance-left:9pt;mso-wrap-distance-top:0;mso-wrap-distance-right:9pt;mso-wrap-distance-bottom:0;mso-position-horizontal:absolute;mso-position-horizontal-relative:text;mso-position-vertical:absolute;mso-position-vertical-relative:text;mso-width-percent:0;mso-width-relative:margin;v-text-anchor:middle" arcsize="10923f" o:gfxdata="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" fillcolor="#7f7f7f [1612]" strokecolor="black [3213]" strokeweight="2pt">
+                <v:fill opacity="9766f"/>
+                <v:textbox inset=",0,,0">
+                  <w:txbxContent>
+                    <w:p>
+                      <w:pPr>
+                        <w:pStyle w:val="NormalWeb"/>
+                        <w:spacing w:before="0" w:beforeAutospacing="0" w:after="0" w:afterAutospacing="0"/>
+                        <w:jc w:val="right"/>
+                      </w:pPr>
+                      <w:r>
+                        <w:rPr>
+                          <w:rFonts w:asciiTheme="minorHAnsi" w:hAnsi="Calibri" w:cstheme="minorBidi"/>
+                          <w:b/>
+                          <w:bCs/>
+                          <w:color w:val="000000" w:themeColor="text1"/>
+                          <w:kern w:val="24"/>
+                          <w:sz w:val="30"/>
+                          <w:szCs w:val="30"/>
+                        </w:rPr>
+                        <w:t xml:space="preserve">YOOMIPYO3: </w:t>
+                      </w:r>
+                      <w:r>
+                        <w:rPr>
+                          <w:rFonts w:asciiTheme="minorHAnsi" w:hAnsi="Calibri" w:cstheme="minorBidi"/>
+                          <w:b/>
+                          <w:bCs/>
+                          <w:color w:val="007434"/>
+                          <w:kern w:val="24"/>
+                          <w:sz w:val="30"/>
+                          <w:szCs w:val="30"/>
+                        </w:rPr>
+                        <w:t>41</w:t>
+                      </w:r>
+                      <w:r>
+                        <w:rPr>
+                          <w:rFonts w:asciiTheme="minorHAnsi" w:hAnsi="Calibri" w:cstheme="minorBidi"/>
+                          <w:b/>
+                          <w:bCs/>
+                          <w:color w:val="000000" w:themeColor="text1"/>
+                          <w:kern w:val="24"/>
+                          <w:sz w:val="30"/>
+                          <w:szCs w:val="30"/>
+                        </w:rPr>
+                        <w:t>/60 DAYS</w:t>
+                      </w:r>
+                    </w:p>
+                  </w:txbxContent>
+                </v:textbox>
+              </v:roundrect>
+            </w:pict>
+          </mc:Fallback>
+        </mc:AlternateContent>
+      </w:r>
+      <w:r>
+        <w:rPr>
+          <w:noProof/>
+          <w:lang w:eastAsia="en-GB"/>
+        </w:rPr>
+        <mc:AlternateContent>
+          <mc:Choice Requires="wps">
+            <w:drawing>
+              <wp:anchor distT="0" distB="0" distL="114300" distR="114300" simplePos="0" relativeHeight="251691008" behindDoc="0" locked="0" layoutInCell="1" allowOverlap="1" wp14:anchorId="77A22DFC" wp14:editId="23CB2046">
+                <wp:simplePos x="0" y="0"/>
+                <wp:positionH relativeFrom="column">
+                  <wp:posOffset>4700905</wp:posOffset>
+                </wp:positionH>
+                <wp:positionV relativeFrom="paragraph">
+                  <wp:posOffset>772160</wp:posOffset>
+                </wp:positionV>
+                <wp:extent cx="2923540" cy="269875"/>
+                <wp:effectExtent l="0" t="0" r="10160" b="15875"/>
+                <wp:wrapNone/>
+                <wp:docPr id="98" name="Rounded Rectangle 97"/>
+                <wp:cNvGraphicFramePr/>
+                <a:graphic xmlns:a="http://schemas.openxmlformats.org/drawingml/2006/main">
+                  <a:graphicData uri="http://schemas.microsoft.com/office/word/2010/wordprocessingShape">
+                    <wps:wsp>
+                      <wps:cNvSpPr/>
+                      <wps:spPr>
+                        <a:xfrm>
+                          <a:off x="0" y="0"/>
+                          <a:ext cx="2923540" cy="269875"/>
+                        </a:xfrm>
+                        <a:prstGeom prst="roundRect">
+                          <a:avLst/>
+                        </a:prstGeom>
+                        <a:solidFill>
+                          <a:schemeClr val="bg1">
+                            <a:lumMod val="50000"/>
+                            <a:alpha val="15000"/>
+                          </a:schemeClr>
+                        </a:solidFill>
+                        <a:ln>
+                          <a:solidFill>
+                            <a:schemeClr val="tx1"/>
+                          </a:solidFill>
+                        </a:ln>
+                      </wps:spPr>
+                      <wps:style>
+                        <a:lnRef idx="2">
+                          <a:schemeClr val="accent1">
+                            <a:shade val="50000"/>
+                          </a:schemeClr>
+                        </a:lnRef>
+                        <a:fillRef idx="1">
+                          <a:schemeClr val="accent1"/>
+                        </a:fillRef>
+                        <a:effectRef idx="0">
+                          <a:schemeClr val="accent1"/>
+                        </a:effectRef>
+                        <a:fontRef idx="minor">
+                          <a:schemeClr val="lt1"/>
+                        </a:fontRef>
+                      </wps:style>
+                      <wps:txbx>
+                        <w:txbxContent>
+                          <w:p>
+                            <w:pPr>
+                              <w:pStyle w:val="NormalWeb"/>
+                              <w:spacing w:before="0" w:beforeAutospacing="0" w:after="0" w:afterAutospacing="0"/>
+                              <w:jc w:val="right"/>
+                            </w:pPr>
+                            <w:r>
+                              <w:rPr>
+                                <w:rFonts w:asciiTheme="minorHAnsi" w:hAnsi="Calibri" w:cstheme="minorBidi"/>
+                                <w:b/>
+                                <w:bCs/>
+                                <w:color w:val="000000" w:themeColor="text1"/>
+                                <w:kern w:val="24"/>
+                                <w:sz w:val="30"/>
+                                <w:szCs w:val="30"/>
+                              </w:rPr>
+                              <w:t xml:space="preserve">NOQUARTERKJ: </w:t>
+                            </w:r>
+                            <w:r>
+                              <w:rPr>
+                                <w:rFonts w:asciiTheme="minorHAnsi" w:hAnsi="Calibri" w:cstheme="minorBidi"/>
+                                <w:b/>
+                                <w:bCs/>
+                                <w:color w:val="007434"/>
+                                <w:kern w:val="24"/>
+                                <w:sz w:val="30"/>
+                                <w:szCs w:val="30"/>
+                              </w:rPr>
+                              <w:t>60</w:t>
+                            </w:r>
+                            <w:r>
+                              <w:rPr>
+                                <w:rFonts w:asciiTheme="minorHAnsi" w:hAnsi="Calibri" w:cstheme="minorBidi"/>
+                                <w:b/>
+                                <w:bCs/>
+                                <w:color w:val="000000" w:themeColor="text1"/>
+                                <w:kern w:val="24"/>
+                                <w:sz w:val="30"/>
+                                <w:szCs w:val="30"/>
+                              </w:rPr>
+                              <w:t>/60 DAYS</w:t>
+                            </w:r>
+                          </w:p>
+                        </w:txbxContent>
+                      </wps:txbx>
+                      <wps:bodyPr wrap="square" tIns="0" bIns="0" rtlCol="0" anchor="ctr"/>
+                    </wps:wsp>
+                  </a:graphicData>
+                </a:graphic>
+                <wp14:sizeRelH relativeFrom="margin">
+                  <wp14:pctWidth>0</wp14:pctWidth>
+                </wp14:sizeRelH>
+              </wp:anchor>
+            </w:drawing>
+          </mc:Choice>
+          <mc:Fallback>
+            <w:pict>
+              <v:roundrect id="Rounded Rectangle 97" o:spid="_x0000_s1028" style="position:absolute;left:0;text-align:left;margin-left:370.15pt;margin-top:60.8pt;width:230.2pt;height:21.25pt;z-index:251691008;visibility:visible;mso-wrap-style:square;mso-width-percent:0;mso-wrap-distance-left:9pt;mso-wrap-distance-top:0;mso-wrap-distance-right:9pt;mso-wrap-distance-bottom:0;mso-position-horizontal:absolute;mso-position-horizontal-relative:text;mso-position-vertical:absolute;mso-position-vertical-relative:text;mso-width-percent:0;mso-width-relative:margin;v-text-anchor:middle" arcsize="10923f" o:gfxdata="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" fillcolor="#7f7f7f [1612]" strokecolor="black [3213]" strokeweight="2pt">
+                <v:fill opacity="9766f"/>
+                <v:textbox inset=",0,,0">
+                  <w:txbxContent>
+                    <w:p>
+                      <w:pPr>
+                        <w:pStyle w:val="NormalWeb"/>
+                        <w:spacing w:before="0" w:beforeAutospacing="0" w:after="0" w:afterAutospacing="0"/>
+                        <w:jc w:val="right"/>
+                      </w:pPr>
+                      <w:r>
+                        <w:rPr>
+                          <w:rFonts w:asciiTheme="minorHAnsi" w:hAnsi="Calibri" w:cstheme="minorBidi"/>
+                          <w:b/>
+                          <w:bCs/>
+                          <w:color w:val="000000" w:themeColor="text1"/>
+                          <w:kern w:val="24"/>
+                          <w:sz w:val="30"/>
+                          <w:szCs w:val="30"/>
+                        </w:rPr>
+                        <w:t xml:space="preserve">NOQUARTERKJ: </w:t>
+                      </w:r>
+                      <w:r>
+                        <w:rPr>
+                          <w:rFonts w:asciiTheme="minorHAnsi" w:hAnsi="Calibri" w:cstheme="minorBidi"/>
+                          <w:b/>
+                          <w:bCs/>
+                          <w:color w:val="007434"/>
+                          <w:kern w:val="24"/>
+                          <w:sz w:val="30"/>
+                          <w:szCs w:val="30"/>
+                        </w:rPr>
+                        <w:t>60</w:t>
+                      </w:r>
+                      <w:r>
+                        <w:rPr>
+                          <w:rFonts w:asciiTheme="minorHAnsi" w:hAnsi="Calibri" w:cstheme="minorBidi"/>
+                          <w:b/>
+                          <w:bCs/>
+                          <w:color w:val="000000" w:themeColor="text1"/>
+                          <w:kern w:val="24"/>
+                          <w:sz w:val="30"/>
+                          <w:szCs w:val="30"/>
+                        </w:rPr>
+                        <w:t>/60 DAYS</w:t>
+                      </w:r>
+                    </w:p>
+                  </w:txbxContent>
+                </v:textbox>
+              </v:roundrect>
+            </w:pict>
+          </mc:Fallback>
+        </mc:AlternateContent>
+      </w:r>
+      <w:r>
+        <w:rPr>
+          <w:noProof/>
+          <w:lang w:eastAsia="en-GB"/>
+        </w:rPr>
+        <mc:AlternateContent>
+          <mc:Choice Requires="wps">
+            <w:drawing>
+              <wp:anchor distT="0" distB="0" distL="114300" distR="114300" simplePos="0" relativeHeight="251694080" behindDoc="0" locked="0" layoutInCell="1" allowOverlap="1" wp14:anchorId="42A1DD7E" wp14:editId="56BB103A">
+                <wp:simplePos x="0" y="0"/>
+                <wp:positionH relativeFrom="column">
+                  <wp:posOffset>4700905</wp:posOffset>
+                </wp:positionH>
+                <wp:positionV relativeFrom="paragraph">
+                  <wp:posOffset>1116965</wp:posOffset>
+                </wp:positionV>
+                <wp:extent cx="2923540" cy="269875"/>
+                <wp:effectExtent l="0" t="0" r="10160" b="15875"/>
+                <wp:wrapNone/>
+                <wp:docPr id="118" name="Rounded Rectangle 117"/>
+                <wp:cNvGraphicFramePr/>
+                <a:graphic xmlns:a="http://schemas.openxmlformats.org/drawingml/2006/main">
+                  <a:graphicData uri="http://schemas.microsoft.com/office/word/2010/wordprocessingShape">
+                    <wps:wsp>
+                      <wps:cNvSpPr/>
+                      <wps:spPr>
+                        <a:xfrm>
+                          <a:off x="0" y="0"/>
+                          <a:ext cx="2923540" cy="269875"/>
+                        </a:xfrm>
+                        <a:prstGeom prst="roundRect">
+                          <a:avLst/>
+                        </a:prstGeom>
+                        <a:solidFill>
+                          <a:schemeClr val="bg1">
+                            <a:lumMod val="50000"/>
+                            <a:alpha val="15000"/>
+                          </a:schemeClr>
+                        </a:solidFill>
+                        <a:ln>
+                          <a:solidFill>
+                            <a:schemeClr val="tx1"/>
+                          </a:solidFill>
+                        </a:ln>
+                      </wps:spPr>
+                      <wps:style>
+                        <a:lnRef idx="2">
+                          <a:schemeClr val="accent1">
+                            <a:shade val="50000"/>
+                          </a:schemeClr>
+                        </a:lnRef>
+                        <a:fillRef idx="1">
+                          <a:schemeClr val="accent1"/>
+                        </a:fillRef>
+                        <a:effectRef idx="0">
+                          <a:schemeClr val="accent1"/>
+                        </a:effectRef>
+                        <a:fontRef idx="minor">
+                          <a:schemeClr val="lt1"/>
+                        </a:fontRef>
+                      </wps:style>
+                      <wps:txbx>
+                        <w:txbxContent>
+                          <w:p>
+                            <w:pPr>
+                              <w:pStyle w:val="NormalWeb"/>
+                              <w:spacing w:before="0" w:beforeAutospacing="0" w:after="0" w:afterAutospacing="0"/>
+                              <w:jc w:val="right"/>
+                            </w:pPr>
+                            <w:r>
+                              <w:rPr>
+                                <w:rFonts w:asciiTheme="minorHAnsi" w:hAnsi="Calibri" w:cstheme="minorBidi"/>
+                                <w:b/>
+                                <w:bCs/>
+                                <w:color w:val="000000" w:themeColor="text1"/>
+                                <w:kern w:val="24"/>
+                                <w:sz w:val="30"/>
+                                <w:szCs w:val="30"/>
+                              </w:rPr>
+                              <w:t xml:space="preserve">MUGGSEY08: </w:t>
+                            </w:r>
+                            <w:r>
+                              <w:rPr>
+                                <w:rFonts w:asciiTheme="minorHAnsi" w:hAnsi="Calibri" w:cstheme="minorBidi"/>
+                                <w:b/>
+                                <w:bCs/>
+                                <w:color w:val="007434"/>
+                                <w:kern w:val="24"/>
+                                <w:sz w:val="30"/>
+                                <w:szCs w:val="30"/>
+                              </w:rPr>
+                              <w:t>58</w:t>
+                            </w:r>
+                            <w:r>
+                              <w:rPr>
+                                <w:rFonts w:asciiTheme="minorHAnsi" w:hAnsi="Calibri" w:cstheme="minorBidi"/>
+                                <w:b/>
+                                <w:bCs/>
+                                <w:color w:val="000000" w:themeColor="text1"/>
+                                <w:kern w:val="24"/>
+                                <w:sz w:val="30"/>
+                                <w:szCs w:val="30"/>
+                              </w:rPr>
+                              <w:t>/60 DAYS</w:t>
+                            </w:r>
+                          </w:p>
+                        </w:txbxContent>
+                      </wps:txbx>
+                      <wps:bodyPr wrap="square" tIns="0" bIns="0" rtlCol="0" anchor="ctr"/>
+                    </wps:wsp>
+                  </a:graphicData>
+                </a:graphic>
+                <wp14:sizeRelH relativeFrom="margin">
+                  <wp14:pctWidth>0</wp14:pctWidth>
+                </wp14:sizeRelH>
+              </wp:anchor>
+            </w:drawing>
+          </mc:Choice>
+          <mc:Fallback>
+            <w:pict>
+              <v:roundrect id="Rounded Rectangle 117" o:spid="_x0000_s1029" style="position:absolute;left:0;text-align:left;margin-left:370.15pt;margin-top:87.95pt;width:230.2pt;height:21.25pt;z-index:251694080;visibility:visible;mso-wrap-style:square;mso-width-percent:0;mso-wrap-distance-left:9pt;mso-wrap-distance-top:0;mso-wrap-distance-right:9pt;mso-wrap-distance-bottom:0;mso-position-horizontal:absolute;mso-position-horizontal-relative:text;mso-position-vertical:absolute;mso-position-vertical-relative:text;mso-width-percent:0;mso-width-relative:margin;v-text-anchor:middle" arcsize="10923f" o:gfxdata="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" fillcolor="#7f7f7f [1612]" strokecolor="black [3213]" strokeweight="2pt">
+                <v:fill opacity="9766f"/>
+                <v:textbox inset=",0,,0">
+                  <w:txbxContent>
+                    <w:p>
+                      <w:pPr>
+                        <w:pStyle w:val="NormalWeb"/>
+                        <w:spacing w:before="0" w:beforeAutospacing="0" w:after="0" w:afterAutospacing="0"/>
+                        <w:jc w:val="right"/>
+                      </w:pPr>
+                      <w:r>
+                        <w:rPr>
+                          <w:rFonts w:asciiTheme="minorHAnsi" w:hAnsi="Calibri" w:cstheme="minorBidi"/>
+                          <w:b/>
+                          <w:bCs/>
+                          <w:color w:val="000000" w:themeColor="text1"/>
+                          <w:kern w:val="24"/>
+                          <w:sz w:val="30"/>
+                          <w:szCs w:val="30"/>
+                        </w:rPr>
+                        <w:t xml:space="preserve">MUGGSEY08: </w:t>
+                      </w:r>
+                      <w:r>
+                        <w:rPr>
+                          <w:rFonts w:asciiTheme="minorHAnsi" w:hAnsi="Calibri" w:cstheme="minorBidi"/>
+                          <w:b/>
+                          <w:bCs/>
+                          <w:color w:val="007434"/>
+                          <w:kern w:val="24"/>
+                          <w:sz w:val="30"/>
+                          <w:szCs w:val="30"/>
+                        </w:rPr>
+                        <w:t>58</w:t>
+                      </w:r>
+                      <w:r>
+                        <w:rPr>
+                          <w:rFonts w:asciiTheme="minorHAnsi" w:hAnsi="Calibri" w:cstheme="minorBidi"/>
+                          <w:b/>
+                          <w:bCs/>
+                          <w:color w:val="000000" w:themeColor="text1"/>
+                          <w:kern w:val="24"/>
+                          <w:sz w:val="30"/>
+                          <w:szCs w:val="30"/>
+                        </w:rPr>
+                        <w:t>/60 DAYS</w:t>
+                      </w:r>
+                    </w:p>
+                  </w:txbxContent>
+                </v:textbox>
+              </v:roundrect>
+            </w:pict>
+          </mc:Fallback>
+        </mc:AlternateContent>
+      </w:r>
+      <w:r>
+        <w:rPr>
+          <w:noProof/>
+          <w:lang w:eastAsia="en-GB"/>
+        </w:rPr>
+        <mc:AlternateContent>
+          <mc:Choice Requires="wps">
+            <w:drawing>
+              <wp:anchor distT="0" distB="0" distL="114300" distR="114300" simplePos="0" relativeHeight="251699200" behindDoc="0" locked="0" layoutInCell="1" allowOverlap="1" wp14:anchorId="616A58A9" wp14:editId="47D83232">
+                <wp:simplePos x="0" y="0"/>
+                <wp:positionH relativeFrom="column">
+                  <wp:posOffset>4709795</wp:posOffset>
+                </wp:positionH>
+                <wp:positionV relativeFrom="paragraph">
+                  <wp:posOffset>1574165</wp:posOffset>
+                </wp:positionV>
+                <wp:extent cx="2915285" cy="782320"/>
+                <wp:effectExtent l="0" t="0" r="18415" b="17780"/>
+                <wp:wrapNone/>
+                <wp:docPr id="126" name="Rounded Rectangle 125"/>
+                <wp:cNvGraphicFramePr/>
+                <a:graphic xmlns:a="http://schemas.openxmlformats.org/drawingml/2006/main">
+                  <a:graphicData uri="http://schemas.microsoft.com/office/word/2010/wordprocessingShape">
+                    <wps:wsp>
+                      <wps:cNvSpPr/>
+                      <wps:spPr>
+                        <a:xfrm>
+                          <a:off x="0" y="0"/>
+                          <a:ext cx="2915285" cy="782320"/>
+                        </a:xfrm>
+                        <a:prstGeom prst="roundRect">
+                          <a:avLst/>
+                        </a:prstGeom>
+                        <a:solidFill>
+                          <a:schemeClr val="bg1">
+                            <a:lumMod val="50000"/>
+                            <a:alpha val="15000"/>
+                          </a:schemeClr>
+                        </a:solidFill>
+                        <a:ln>
+                          <a:solidFill>
+                            <a:schemeClr val="tx1"/>
+                          </a:solidFill>
+                        </a:ln>
+                      </wps:spPr>
+                      <wps:style>
+                        <a:lnRef idx="2">
+                          <a:schemeClr val="accent1">
+                            <a:shade val="50000"/>
+                          </a:schemeClr>
+                        </a:lnRef>
+                        <a:fillRef idx="1">
+                          <a:schemeClr val="accent1"/>
+                        </a:fillRef>
+                        <a:effectRef idx="0">
+                          <a:schemeClr val="accent1"/>
+                        </a:effectRef>
+                        <a:fontRef idx="minor">
+                          <a:schemeClr val="lt1"/>
+                        </a:fontRef>
+                      </wps:style>
+                      <wps:txbx>
+                        <w:txbxContent>
+                          <w:p>
+                            <w:pPr>
+                              <w:pStyle w:val="NormalWeb"/>
+                              <w:spacing w:before="0" w:beforeAutospacing="0" w:after="0" w:afterAutospacing="0"/>
+                              <w:jc w:val="right"/>
+                              <w:rPr>
+                                <w:rFonts w:asciiTheme="minorHAnsi" w:hAnsi="Calibri" w:cstheme="minorBidi"/>
+                                <w:b/>
+                                <w:bCs/>
+                                <w:color w:val="000000" w:themeColor="text1"/>
+                                <w:kern w:val="24"/>
+                                <w:sz w:val="30"/>
+                                <w:szCs w:val="30"/>
+                              </w:rPr>
+                            </w:pPr>
+                            <w:r>
+                              <w:rPr>
+                                <w:rFonts w:asciiTheme="minorHAnsi" w:hAnsi="Calibri" w:cstheme="minorBidi"/>
+                                <w:b/>
+                                <w:bCs/>
+                                <w:color w:val="000000" w:themeColor="text1"/>
+                                <w:kern w:val="24"/>
+                                <w:sz w:val="30"/>
+                                <w:szCs w:val="30"/>
+                              </w:rPr>
+                              <w:t>Lack of Stability Ratio</w:t>
+                            </w:r>
+                            <w:r>
+                              <w:rPr>
+                                <w:rFonts w:asciiTheme="minorHAnsi" w:hAnsi="Calibri" w:cstheme="minorBidi"/>
+                                <w:b/>
+                                <w:bCs/>
+                                <w:color w:val="000000" w:themeColor="text1"/>
+                                <w:kern w:val="24"/>
+                                <w:sz w:val="30"/>
+                                <w:szCs w:val="30"/>
+                              </w:rPr>
+                              <w:t xml:space="preserve">: </w:t>
+                            </w:r>
+                          </w:p>
+                          <w:p>
+                            <w:pPr>
+                              <w:pStyle w:val="NormalWeb"/>
+                              <w:spacing w:before="0" w:beforeAutospacing="0" w:after="0" w:afterAutospacing="0"/>
+                              <w:jc w:val="right"/>
+                              <w:rPr>
+                                <w:sz w:val="26"/>
+                                <w:szCs w:val="26"/>
+                              </w:rPr>
+                            </w:pPr>
+                            <w:r>
+                              <w:rPr>
+                                <w:rFonts w:asciiTheme="minorHAnsi" w:hAnsi="Calibri" w:cstheme="minorBidi"/>
+                                <w:b/>
+                                <w:bCs/>
+                                <w:color w:val="000000" w:themeColor="text1"/>
+                                <w:kern w:val="24"/>
+                                <w:sz w:val="26"/>
+                                <w:szCs w:val="26"/>
+                              </w:rPr>
+                              <w:t xml:space="preserve">1 – </w:t>
+                            </w:r>
+                            <w:r>
+                              <w:rPr>
+                                <w:rFonts w:asciiTheme="minorHAnsi" w:hAnsi="Calibri" w:cstheme="minorBidi"/>
+                                <w:b/>
+                                <w:bCs/>
+                                <w:color w:val="000000" w:themeColor="text1"/>
+                                <w:kern w:val="24"/>
+                                <w:sz w:val="26"/>
+                                <w:szCs w:val="26"/>
+                              </w:rPr>
+                              <w:t>(</w:t>
+                            </w:r>
+                            <w:r>
+                              <w:rPr>
+                                <w:rFonts w:asciiTheme="minorHAnsi" w:hAnsi="Calibri" w:cstheme="minorBidi"/>
+                                <w:b/>
+                                <w:bCs/>
+                                <w:color w:val="007434"/>
+                                <w:kern w:val="24"/>
+                                <w:sz w:val="26"/>
+                                <w:szCs w:val="26"/>
+                              </w:rPr>
+                              <w:t>50</w:t>
+                            </w:r>
+                            <w:r>
+                              <w:rPr>
+                                <w:rFonts w:asciiTheme="minorHAnsi" w:hAnsi="Calibri" w:cstheme="minorBidi"/>
+                                <w:b/>
+                                <w:bCs/>
+                                <w:color w:val="000000" w:themeColor="text1"/>
+                                <w:kern w:val="24"/>
+                                <w:sz w:val="26"/>
+                                <w:szCs w:val="26"/>
+                              </w:rPr>
+                              <w:t>/</w:t>
+                            </w:r>
+                            <w:r>
+                              <w:rPr>
+                                <w:rFonts w:asciiTheme="minorHAnsi" w:hAnsi="Calibri" w:cstheme="minorBidi"/>
+                                <w:b/>
+                                <w:bCs/>
+                                <w:color w:val="000000" w:themeColor="text1"/>
+                                <w:kern w:val="24"/>
+                                <w:sz w:val="26"/>
+                                <w:szCs w:val="26"/>
+                              </w:rPr>
+                              <w:t xml:space="preserve">60 + </w:t>
+                            </w:r>
+                            <w:r>
+                              <w:rPr>
+                                <w:rFonts w:asciiTheme="minorHAnsi" w:hAnsi="Calibri" w:cstheme="minorBidi"/>
+                                <w:b/>
+                                <w:bCs/>
+                                <w:color w:val="007434"/>
+                                <w:kern w:val="24"/>
+                                <w:sz w:val="26"/>
+                                <w:szCs w:val="26"/>
+                              </w:rPr>
+                              <w:t>41</w:t>
+                            </w:r>
+                            <w:r>
+                              <w:rPr>
+                                <w:rFonts w:asciiTheme="minorHAnsi" w:hAnsi="Calibri" w:cstheme="minorBidi"/>
+                                <w:b/>
+                                <w:bCs/>
+                                <w:color w:val="000000" w:themeColor="text1"/>
+                                <w:kern w:val="24"/>
+                                <w:sz w:val="26"/>
+                                <w:szCs w:val="26"/>
+                              </w:rPr>
+                              <w:t xml:space="preserve">/60 + </w:t>
+                            </w:r>
+                            <w:r>
+                              <w:rPr>
+                                <w:rFonts w:asciiTheme="minorHAnsi" w:hAnsi="Calibri" w:cstheme="minorBidi"/>
+                                <w:b/>
+                                <w:bCs/>
+                                <w:color w:val="007434"/>
+                                <w:kern w:val="24"/>
+                                <w:sz w:val="26"/>
+                                <w:szCs w:val="26"/>
+                              </w:rPr>
+                              <w:t>60</w:t>
+                            </w:r>
+                            <w:r>
+                              <w:rPr>
+                                <w:rFonts w:asciiTheme="minorHAnsi" w:hAnsi="Calibri" w:cstheme="minorBidi"/>
+                                <w:b/>
+                                <w:bCs/>
+                                <w:color w:val="000000" w:themeColor="text1"/>
+                                <w:kern w:val="24"/>
+                                <w:sz w:val="26"/>
+                                <w:szCs w:val="26"/>
+                              </w:rPr>
+                              <w:t xml:space="preserve">/60 + </w:t>
+                            </w:r>
+                            <w:r>
+                              <w:rPr>
+                                <w:rFonts w:asciiTheme="minorHAnsi" w:hAnsi="Calibri" w:cstheme="minorBidi"/>
+                                <w:b/>
+                                <w:bCs/>
+                                <w:color w:val="007434"/>
+                                <w:kern w:val="24"/>
+                                <w:sz w:val="26"/>
+                                <w:szCs w:val="26"/>
+                              </w:rPr>
+                              <w:t>58</w:t>
+                            </w:r>
+                            <w:r>
+                              <w:rPr>
+                                <w:rFonts w:asciiTheme="minorHAnsi" w:hAnsi="Calibri" w:cstheme="minorBidi"/>
+                                <w:b/>
+                                <w:bCs/>
+                                <w:color w:val="000000" w:themeColor="text1"/>
+                                <w:kern w:val="24"/>
+                                <w:sz w:val="26"/>
+                                <w:szCs w:val="26"/>
+                              </w:rPr>
+                              <w:t>/60) / 4</w:t>
+                            </w:r>
+                            <w:r>
+                              <w:rPr>
+                                <w:rFonts w:asciiTheme="minorHAnsi" w:hAnsi="Calibri" w:cstheme="minorBidi"/>
+                                <w:b/>
+                                <w:bCs/>
+                                <w:color w:val="000000" w:themeColor="text1"/>
+                                <w:kern w:val="24"/>
+                                <w:sz w:val="26"/>
+                                <w:szCs w:val="26"/>
+                              </w:rPr>
+                              <w:t xml:space="preserve"> </w:t>
+                            </w:r>
+                          </w:p>
+                          <w:p>
+                            <w:pPr>
+                              <w:pStyle w:val="NormalWeb"/>
+                              <w:spacing w:before="0" w:beforeAutospacing="0" w:after="0" w:afterAutospacing="0"/>
+                              <w:jc w:val="right"/>
+                            </w:pPr>
+                            <w:r>
+                              <w:rPr>
+                                <w:rFonts w:asciiTheme="minorHAnsi" w:hAnsi="Calibri" w:cstheme="minorBidi"/>
+                                <w:b/>
+                                <w:bCs/>
+                                <w:color w:val="000000" w:themeColor="text1"/>
+                                <w:kern w:val="24"/>
+                                <w:sz w:val="30"/>
+                                <w:szCs w:val="30"/>
+                              </w:rPr>
+                              <w:t>= 0.13</w:t>
+                            </w:r>
+                          </w:p>
+                        </w:txbxContent>
+                      </wps:txbx>
+                      <wps:bodyPr wrap="square" lIns="0" tIns="0" rIns="0" bIns="0" rtlCol="0" anchor="ctr"/>
+                    </wps:wsp>
+                  </a:graphicData>
+                </a:graphic>
+                <wp14:sizeRelH relativeFrom="margin">
+                  <wp14:pctWidth>0</wp14:pctWidth>
+                </wp14:sizeRelH>
+              </wp:anchor>
+            </w:drawing>
+          </mc:Choice>
+          <mc:Fallback>
+            <w:pict>
+              <v:roundrect id="Rounded Rectangle 125" o:spid="_x0000_s1030" style="position:absolute;left:0;text-align:left;margin-left:370.85pt;margin-top:123.95pt;width:229.55pt;height:61.6pt;z-index:251699200;visibility:visible;mso-wrap-style:square;mso-width-percent:0;mso-wrap-distance-left:9pt;mso-wrap-distance-top:0;mso-wrap-distance-right:9pt;mso-wrap-distance-bottom:0;mso-position-horizontal:absolute;mso-position-horizontal-relative:text;mso-position-vertical:absolute;mso-position-vertical-relative:text;mso-width-percent:0;mso-width-relative:margin;v-text-anchor:middle" arcsize="10923f" o:gfxdata="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" fillcolor="#7f7f7f [1612]" strokecolor="black [3213]" strokeweight="2pt">
+                <v:fill opacity="9766f"/>
+                <v:textbox inset="0,0,0,0">
+                  <w:txbxContent>
+                    <w:p>
+                      <w:pPr>
+                        <w:pStyle w:val="NormalWeb"/>
+                        <w:spacing w:before="0" w:beforeAutospacing="0" w:after="0" w:afterAutospacing="0"/>
+                        <w:jc w:val="right"/>
+                        <w:rPr>
+                          <w:rFonts w:asciiTheme="minorHAnsi" w:hAnsi="Calibri" w:cstheme="minorBidi"/>
+                          <w:b/>
+                          <w:bCs/>
+                          <w:color w:val="000000" w:themeColor="text1"/>
+                          <w:kern w:val="24"/>
+                          <w:sz w:val="30"/>
+                          <w:szCs w:val="30"/>
+                        </w:rPr>
+                      </w:pPr>
+                      <w:r>
+                        <w:rPr>
+                          <w:rFonts w:asciiTheme="minorHAnsi" w:hAnsi="Calibri" w:cstheme="minorBidi"/>
+                          <w:b/>
+                          <w:bCs/>
+                          <w:color w:val="000000" w:themeColor="text1"/>
+                          <w:kern w:val="24"/>
+                          <w:sz w:val="30"/>
+                          <w:szCs w:val="30"/>
+                        </w:rPr>
+                        <w:t>Lack of Stability Ratio</w:t>
+                      </w:r>
+                      <w:r>
+                        <w:rPr>
+                          <w:rFonts w:asciiTheme="minorHAnsi" w:hAnsi="Calibri" w:cstheme="minorBidi"/>
+                          <w:b/>
+                          <w:bCs/>
+                          <w:color w:val="000000" w:themeColor="text1"/>
+                          <w:kern w:val="24"/>
+                          <w:sz w:val="30"/>
+                          <w:szCs w:val="30"/>
+                        </w:rPr>
+                        <w:t xml:space="preserve">: </w:t>
+                      </w:r>
+                    </w:p>
+                    <w:p>
+                      <w:pPr>
+                        <w:pStyle w:val="NormalWeb"/>
+                        <w:spacing w:before="0" w:beforeAutospacing="0" w:after="0" w:afterAutospacing="0"/>
+                        <w:jc w:val="right"/>
+                        <w:rPr>
+                          <w:sz w:val="26"/>
+                          <w:szCs w:val="26"/>
+                        </w:rPr>
+                      </w:pPr>
+                      <w:r>
+                        <w:rPr>
+                          <w:rFonts w:asciiTheme="minorHAnsi" w:hAnsi="Calibri" w:cstheme="minorBidi"/>
+                          <w:b/>
+                          <w:bCs/>
+                          <w:color w:val="000000" w:themeColor="text1"/>
+                          <w:kern w:val="24"/>
+                          <w:sz w:val="26"/>
+                          <w:szCs w:val="26"/>
+                        </w:rPr>
+                        <w:t xml:space="preserve">1 – </w:t>
+                      </w:r>
+                      <w:r>
+                        <w:rPr>
+                          <w:rFonts w:asciiTheme="minorHAnsi" w:hAnsi="Calibri" w:cstheme="minorBidi"/>
+                          <w:b/>
+                          <w:bCs/>
+                          <w:color w:val="000000" w:themeColor="text1"/>
+                          <w:kern w:val="24"/>
+                          <w:sz w:val="26"/>
+                          <w:szCs w:val="26"/>
+                        </w:rPr>
+                        <w:t>(</w:t>
+                      </w:r>
+                      <w:r>
+                        <w:rPr>
+                          <w:rFonts w:asciiTheme="minorHAnsi" w:hAnsi="Calibri" w:cstheme="minorBidi"/>
+                          <w:b/>
+                          <w:bCs/>
+                          <w:color w:val="007434"/>
+                          <w:kern w:val="24"/>
+                          <w:sz w:val="26"/>
+                          <w:szCs w:val="26"/>
+                        </w:rPr>
+                        <w:t>50</w:t>
+                      </w:r>
+                      <w:r>
+                        <w:rPr>
+                          <w:rFonts w:asciiTheme="minorHAnsi" w:hAnsi="Calibri" w:cstheme="minorBidi"/>
+                          <w:b/>
+                          <w:bCs/>
+                          <w:color w:val="000000" w:themeColor="text1"/>
+                          <w:kern w:val="24"/>
+                          <w:sz w:val="26"/>
+                          <w:szCs w:val="26"/>
+                        </w:rPr>
+                        <w:t>/</w:t>
+                      </w:r>
+                      <w:r>
+                        <w:rPr>
+                          <w:rFonts w:asciiTheme="minorHAnsi" w:hAnsi="Calibri" w:cstheme="minorBidi"/>
+                          <w:b/>
+                          <w:bCs/>
+                          <w:color w:val="000000" w:themeColor="text1"/>
+                          <w:kern w:val="24"/>
+                          <w:sz w:val="26"/>
+                          <w:szCs w:val="26"/>
+                        </w:rPr>
+                        <w:t xml:space="preserve">60 + </w:t>
+                      </w:r>
+                      <w:r>
+                        <w:rPr>
+                          <w:rFonts w:asciiTheme="minorHAnsi" w:hAnsi="Calibri" w:cstheme="minorBidi"/>
+                          <w:b/>
+                          <w:bCs/>
+                          <w:color w:val="007434"/>
+                          <w:kern w:val="24"/>
+                          <w:sz w:val="26"/>
+                          <w:szCs w:val="26"/>
+                        </w:rPr>
+                        <w:t>41</w:t>
+                      </w:r>
+                      <w:r>
+                        <w:rPr>
+                          <w:rFonts w:asciiTheme="minorHAnsi" w:hAnsi="Calibri" w:cstheme="minorBidi"/>
+                          <w:b/>
+                          <w:bCs/>
+                          <w:color w:val="000000" w:themeColor="text1"/>
+                          <w:kern w:val="24"/>
+                          <w:sz w:val="26"/>
+                          <w:szCs w:val="26"/>
+                        </w:rPr>
+                        <w:t xml:space="preserve">/60 + </w:t>
+                      </w:r>
+                      <w:r>
+                        <w:rPr>
+                          <w:rFonts w:asciiTheme="minorHAnsi" w:hAnsi="Calibri" w:cstheme="minorBidi"/>
+                          <w:b/>
+                          <w:bCs/>
+                          <w:color w:val="007434"/>
+                          <w:kern w:val="24"/>
+                          <w:sz w:val="26"/>
+                          <w:szCs w:val="26"/>
+                        </w:rPr>
+                        <w:t>60</w:t>
+                      </w:r>
+                      <w:r>
+                        <w:rPr>
+                          <w:rFonts w:asciiTheme="minorHAnsi" w:hAnsi="Calibri" w:cstheme="minorBidi"/>
+                          <w:b/>
+                          <w:bCs/>
+                          <w:color w:val="000000" w:themeColor="text1"/>
+                          <w:kern w:val="24"/>
+                          <w:sz w:val="26"/>
+                          <w:szCs w:val="26"/>
+                        </w:rPr>
+                        <w:t xml:space="preserve">/60 + </w:t>
+                      </w:r>
+                      <w:r>
+                        <w:rPr>
+                          <w:rFonts w:asciiTheme="minorHAnsi" w:hAnsi="Calibri" w:cstheme="minorBidi"/>
+                          <w:b/>
+                          <w:bCs/>
+                          <w:color w:val="007434"/>
+                          <w:kern w:val="24"/>
+                          <w:sz w:val="26"/>
+                          <w:szCs w:val="26"/>
+                        </w:rPr>
+                        <w:t>58</w:t>
+                      </w:r>
+                      <w:r>
+                        <w:rPr>
+                          <w:rFonts w:asciiTheme="minorHAnsi" w:hAnsi="Calibri" w:cstheme="minorBidi"/>
+                          <w:b/>
+                          <w:bCs/>
+                          <w:color w:val="000000" w:themeColor="text1"/>
+                          <w:kern w:val="24"/>
+                          <w:sz w:val="26"/>
+                          <w:szCs w:val="26"/>
+                        </w:rPr>
+                        <w:t>/60) / 4</w:t>
+                      </w:r>
+                      <w:r>
+                        <w:rPr>
+                          <w:rFonts w:asciiTheme="minorHAnsi" w:hAnsi="Calibri" w:cstheme="minorBidi"/>
+                          <w:b/>
+                          <w:bCs/>
+                          <w:color w:val="000000" w:themeColor="text1"/>
+                          <w:kern w:val="24"/>
+                          <w:sz w:val="26"/>
+                          <w:szCs w:val="26"/>
+                        </w:rPr>
+                        <w:t xml:space="preserve"> </w:t>
+                      </w:r>
+                    </w:p>
+                    <w:p>
+                      <w:pPr>
+                        <w:pStyle w:val="NormalWeb"/>
+                        <w:spacing w:before="0" w:beforeAutospacing="0" w:after="0" w:afterAutospacing="0"/>
+                        <w:jc w:val="right"/>
+                      </w:pPr>
+                      <w:r>
+                        <w:rPr>
+                          <w:rFonts w:asciiTheme="minorHAnsi" w:hAnsi="Calibri" w:cstheme="minorBidi"/>
+                          <w:b/>
+                          <w:bCs/>
+                          <w:color w:val="000000" w:themeColor="text1"/>
+                          <w:kern w:val="24"/>
+                          <w:sz w:val="30"/>
+                          <w:szCs w:val="30"/>
+                        </w:rPr>
+                        <w:t>= 0.13</w:t>
+                      </w:r>
+                    </w:p>
+                  </w:txbxContent>
+                </v:textbox>
+              </v:roundrect>
+            </w:pict>
+          </mc:Fallback>
+        </mc:AlternateContent>
+      </w:r>
+      <w:r>
+        <w:rPr>
+          <w:noProof/>
+          <w:lang w:eastAsia="en-GB"/>
+        </w:rPr>
+        <mc:AlternateContent>
+          <mc:Choice Requires="wps">
+            <w:drawing>
+              <wp:anchor distT="0" distB="0" distL="114300" distR="114300" simplePos="0" relativeHeight="251659264" behindDoc="0" locked="0" layoutInCell="1" allowOverlap="1" wp14:anchorId="4C2C1F50" wp14:editId="53BA26A3">
                 <wp:simplePos x="0" y="0"/>
                 <wp:positionH relativeFrom="column">
                   <wp:posOffset>177165</wp:posOffset>
@@ -93,7 +1385,7 @@
         <mc:AlternateContent>
           <mc:Choice Requires="wps">
             <w:drawing>
-              <wp:anchor distT="0" distB="0" distL="114300" distR="114300" simplePos="0" relativeHeight="251660288" behindDoc="0" locked="0" layoutInCell="1" allowOverlap="1" wp14:anchorId="124C8AEB" wp14:editId="1D7A1CBC">
+              <wp:anchor distT="0" distB="0" distL="114300" distR="114300" simplePos="0" relativeHeight="251660288" behindDoc="0" locked="0" layoutInCell="1" allowOverlap="1" wp14:anchorId="27692E9B" wp14:editId="092DBFA9">
                 <wp:simplePos x="0" y="0"/>
                 <wp:positionH relativeFrom="column">
                   <wp:posOffset>177165</wp:posOffset>
@@ -170,7 +1462,7 @@
         <mc:AlternateContent>
           <mc:Choice Requires="wps">
             <w:drawing>
-              <wp:anchor distT="0" distB="0" distL="114300" distR="114300" simplePos="0" relativeHeight="251661312" behindDoc="0" locked="0" layoutInCell="1" allowOverlap="1" wp14:anchorId="70AD1716" wp14:editId="3B5B8913">
+              <wp:anchor distT="0" distB="0" distL="114300" distR="114300" simplePos="0" relativeHeight="251661312" behindDoc="0" locked="0" layoutInCell="1" allowOverlap="1" wp14:anchorId="3B1E7795" wp14:editId="1ADE6A05">
                 <wp:simplePos x="0" y="0"/>
                 <wp:positionH relativeFrom="column">
                   <wp:posOffset>351790</wp:posOffset>
@@ -242,7 +1534,7 @@
         <mc:AlternateContent>
           <mc:Choice Requires="wps">
             <w:drawing>
-              <wp:anchor distT="0" distB="0" distL="114300" distR="114300" simplePos="0" relativeHeight="251662336" behindDoc="0" locked="0" layoutInCell="1" allowOverlap="1" wp14:anchorId="41A66EE6" wp14:editId="28F954F5">
+              <wp:anchor distT="0" distB="0" distL="114300" distR="114300" simplePos="0" relativeHeight="251662336" behindDoc="0" locked="0" layoutInCell="1" allowOverlap="1" wp14:anchorId="619601F4" wp14:editId="52D5DA10">
                 <wp:simplePos x="0" y="0"/>
                 <wp:positionH relativeFrom="column">
                   <wp:posOffset>177165</wp:posOffset>
@@ -313,7 +1605,7 @@
         <mc:AlternateContent>
           <mc:Choice Requires="wps">
             <w:drawing>
-              <wp:anchor distT="0" distB="0" distL="114300" distR="114300" simplePos="0" relativeHeight="251663360" behindDoc="0" locked="0" layoutInCell="1" allowOverlap="1" wp14:anchorId="003D07F6" wp14:editId="40670A63">
+              <wp:anchor distT="0" distB="0" distL="114300" distR="114300" simplePos="0" relativeHeight="251663360" behindDoc="0" locked="0" layoutInCell="1" allowOverlap="1" wp14:anchorId="711B6B48" wp14:editId="43EF9055">
                 <wp:simplePos x="0" y="0"/>
                 <wp:positionH relativeFrom="column">
                   <wp:posOffset>515620</wp:posOffset>
@@ -380,7 +1672,7 @@
         <mc:AlternateContent>
           <mc:Choice Requires="wps">
             <w:drawing>
-              <wp:anchor distT="0" distB="0" distL="114300" distR="114300" simplePos="0" relativeHeight="251664384" behindDoc="0" locked="0" layoutInCell="1" allowOverlap="1" wp14:anchorId="4C063D46" wp14:editId="26698F55">
+              <wp:anchor distT="0" distB="0" distL="114300" distR="114300" simplePos="0" relativeHeight="251664384" behindDoc="0" locked="0" layoutInCell="1" allowOverlap="1" wp14:anchorId="5880EB5D" wp14:editId="64D22A7F">
                 <wp:simplePos x="0" y="0"/>
                 <wp:positionH relativeFrom="column">
                   <wp:posOffset>743585</wp:posOffset>
@@ -447,7 +1739,7 @@
         <mc:AlternateContent>
           <mc:Choice Requires="wps">
             <w:drawing>
-              <wp:anchor distT="0" distB="0" distL="114300" distR="114300" simplePos="0" relativeHeight="251665408" behindDoc="0" locked="0" layoutInCell="1" allowOverlap="1" wp14:anchorId="3AAC6EBF" wp14:editId="04215814">
+              <wp:anchor distT="0" distB="0" distL="114300" distR="114300" simplePos="0" relativeHeight="251665408" behindDoc="0" locked="0" layoutInCell="1" allowOverlap="1" wp14:anchorId="6DB53090" wp14:editId="5B14E9C4">
                 <wp:simplePos x="0" y="0"/>
                 <wp:positionH relativeFrom="column">
                   <wp:posOffset>287655</wp:posOffset>
@@ -514,7 +1806,7 @@
         <mc:AlternateContent>
           <mc:Choice Requires="wps">
             <w:drawing>
-              <wp:anchor distT="0" distB="0" distL="114300" distR="114300" simplePos="0" relativeHeight="251666432" behindDoc="0" locked="0" layoutInCell="1" allowOverlap="1" wp14:anchorId="0E3C9DB5" wp14:editId="467AE333">
+              <wp:anchor distT="0" distB="0" distL="114300" distR="114300" simplePos="0" relativeHeight="251666432" behindDoc="0" locked="0" layoutInCell="1" allowOverlap="1" wp14:anchorId="4C58DBF2" wp14:editId="07FAA14B">
                 <wp:simplePos x="0" y="0"/>
                 <wp:positionH relativeFrom="column">
                   <wp:posOffset>971550</wp:posOffset>
@@ -581,7 +1873,7 @@
         <mc:AlternateContent>
           <mc:Choice Requires="wps">
             <w:drawing>
-              <wp:anchor distT="0" distB="0" distL="114300" distR="114300" simplePos="0" relativeHeight="251667456" behindDoc="0" locked="0" layoutInCell="1" allowOverlap="1" wp14:anchorId="736AE913" wp14:editId="677C7E07">
+              <wp:anchor distT="0" distB="0" distL="114300" distR="114300" simplePos="0" relativeHeight="251667456" behindDoc="0" locked="0" layoutInCell="1" allowOverlap="1" wp14:anchorId="350A6D93" wp14:editId="6C1A6423">
                 <wp:simplePos x="0" y="0"/>
                 <wp:positionH relativeFrom="column">
                   <wp:posOffset>1199515</wp:posOffset>
@@ -648,7 +1940,7 @@
         <mc:AlternateContent>
           <mc:Choice Requires="wps">
             <w:drawing>
-              <wp:anchor distT="0" distB="0" distL="114300" distR="114300" simplePos="0" relativeHeight="251668480" behindDoc="0" locked="0" layoutInCell="1" allowOverlap="1" wp14:anchorId="2DFBC3C3" wp14:editId="2E91D4ED">
+              <wp:anchor distT="0" distB="0" distL="114300" distR="114300" simplePos="0" relativeHeight="251668480" behindDoc="0" locked="0" layoutInCell="1" allowOverlap="1" wp14:anchorId="4B807459" wp14:editId="19FC47E3">
                 <wp:simplePos x="0" y="0"/>
                 <wp:positionH relativeFrom="column">
                   <wp:posOffset>1428115</wp:posOffset>
@@ -715,7 +2007,7 @@
         <mc:AlternateContent>
           <mc:Choice Requires="wps">
             <w:drawing>
-              <wp:anchor distT="0" distB="0" distL="114300" distR="114300" simplePos="0" relativeHeight="251669504" behindDoc="0" locked="0" layoutInCell="1" allowOverlap="1" wp14:anchorId="2BA24DB5" wp14:editId="0C8BE8C8">
+              <wp:anchor distT="0" distB="0" distL="114300" distR="114300" simplePos="0" relativeHeight="251669504" behindDoc="0" locked="0" layoutInCell="1" allowOverlap="1" wp14:anchorId="7E5E82DD" wp14:editId="0ACF495B">
                 <wp:simplePos x="0" y="0"/>
                 <wp:positionH relativeFrom="column">
                   <wp:posOffset>1656080</wp:posOffset>
@@ -782,7 +2074,7 @@
         <mc:AlternateContent>
           <mc:Choice Requires="wps">
             <w:drawing>
-              <wp:anchor distT="0" distB="0" distL="114300" distR="114300" simplePos="0" relativeHeight="251670528" behindDoc="0" locked="0" layoutInCell="1" allowOverlap="1" wp14:anchorId="6E6DF3D4" wp14:editId="0B300E8B">
+              <wp:anchor distT="0" distB="0" distL="114300" distR="114300" simplePos="0" relativeHeight="251670528" behindDoc="0" locked="0" layoutInCell="1" allowOverlap="1" wp14:anchorId="4D3DDF48" wp14:editId="59ABA1F9">
                 <wp:simplePos x="0" y="0"/>
                 <wp:positionH relativeFrom="column">
                   <wp:posOffset>1884045</wp:posOffset>
@@ -849,7 +2141,7 @@
         <mc:AlternateContent>
           <mc:Choice Requires="wps">
             <w:drawing>
-              <wp:anchor distT="0" distB="0" distL="114300" distR="114300" simplePos="0" relativeHeight="251671552" behindDoc="0" locked="0" layoutInCell="1" allowOverlap="1" wp14:anchorId="4DAAAE28" wp14:editId="27E80F32">
+              <wp:anchor distT="0" distB="0" distL="114300" distR="114300" simplePos="0" relativeHeight="251671552" behindDoc="0" locked="0" layoutInCell="1" allowOverlap="1" wp14:anchorId="2871BEFA" wp14:editId="2EB8376A">
                 <wp:simplePos x="0" y="0"/>
                 <wp:positionH relativeFrom="column">
                   <wp:posOffset>2112010</wp:posOffset>
@@ -916,7 +2208,7 @@
         <mc:AlternateContent>
           <mc:Choice Requires="wps">
             <w:drawing>
-              <wp:anchor distT="0" distB="0" distL="114300" distR="114300" simplePos="0" relativeHeight="251672576" behindDoc="0" locked="0" layoutInCell="1" allowOverlap="1" wp14:anchorId="0C9BC2C4" wp14:editId="4E8B8543">
+              <wp:anchor distT="0" distB="0" distL="114300" distR="114300" simplePos="0" relativeHeight="251672576" behindDoc="0" locked="0" layoutInCell="1" allowOverlap="1" wp14:anchorId="6C32B8FE" wp14:editId="70EFE028">
                 <wp:simplePos x="0" y="0"/>
                 <wp:positionH relativeFrom="column">
                   <wp:posOffset>2339975</wp:posOffset>
@@ -983,7 +2275,7 @@
         <mc:AlternateContent>
           <mc:Choice Requires="wps">
             <w:drawing>
-              <wp:anchor distT="0" distB="0" distL="114300" distR="114300" simplePos="0" relativeHeight="251673600" behindDoc="0" locked="0" layoutInCell="1" allowOverlap="1" wp14:anchorId="59842DAF" wp14:editId="3ED98451">
+              <wp:anchor distT="0" distB="0" distL="114300" distR="114300" simplePos="0" relativeHeight="251673600" behindDoc="0" locked="0" layoutInCell="1" allowOverlap="1" wp14:anchorId="3D775059" wp14:editId="25523CE0">
                 <wp:simplePos x="0" y="0"/>
                 <wp:positionH relativeFrom="column">
                   <wp:posOffset>2567940</wp:posOffset>
@@ -1050,7 +2342,7 @@
         <mc:AlternateContent>
           <mc:Choice Requires="wps">
             <w:drawing>
-              <wp:anchor distT="0" distB="0" distL="114300" distR="114300" simplePos="0" relativeHeight="251674624" behindDoc="0" locked="0" layoutInCell="1" allowOverlap="1" wp14:anchorId="39B5E6ED" wp14:editId="1268E13A">
+              <wp:anchor distT="0" distB="0" distL="114300" distR="114300" simplePos="0" relativeHeight="251674624" behindDoc="0" locked="0" layoutInCell="1" allowOverlap="1" wp14:anchorId="5EF62F58" wp14:editId="2583383C">
                 <wp:simplePos x="0" y="0"/>
                 <wp:positionH relativeFrom="column">
                   <wp:posOffset>2795905</wp:posOffset>
@@ -1117,7 +2409,7 @@
         <mc:AlternateContent>
           <mc:Choice Requires="wps">
             <w:drawing>
-              <wp:anchor distT="0" distB="0" distL="114300" distR="114300" simplePos="0" relativeHeight="251675648" behindDoc="0" locked="0" layoutInCell="1" allowOverlap="1" wp14:anchorId="5C951A5A" wp14:editId="5F20D5F2">
+              <wp:anchor distT="0" distB="0" distL="114300" distR="114300" simplePos="0" relativeHeight="251675648" behindDoc="0" locked="0" layoutInCell="1" allowOverlap="1" wp14:anchorId="3611138A" wp14:editId="48276262">
                 <wp:simplePos x="0" y="0"/>
                 <wp:positionH relativeFrom="column">
                   <wp:posOffset>3023870</wp:posOffset>
@@ -1184,7 +2476,7 @@
         <mc:AlternateContent>
           <mc:Choice Requires="wps">
             <w:drawing>
-              <wp:anchor distT="0" distB="0" distL="114300" distR="114300" simplePos="0" relativeHeight="251676672" behindDoc="0" locked="0" layoutInCell="1" allowOverlap="1" wp14:anchorId="09BC8A4C" wp14:editId="21122FDF">
+              <wp:anchor distT="0" distB="0" distL="114300" distR="114300" simplePos="0" relativeHeight="251676672" behindDoc="0" locked="0" layoutInCell="1" allowOverlap="1" wp14:anchorId="29F62DDB" wp14:editId="644A05BF">
                 <wp:simplePos x="0" y="0"/>
                 <wp:positionH relativeFrom="column">
                   <wp:posOffset>3251835</wp:posOffset>
@@ -1251,7 +2543,7 @@
         <mc:AlternateContent>
           <mc:Choice Requires="wps">
             <w:drawing>
-              <wp:anchor distT="0" distB="0" distL="114300" distR="114300" simplePos="0" relativeHeight="251677696" behindDoc="0" locked="0" layoutInCell="1" allowOverlap="1" wp14:anchorId="51C34292" wp14:editId="4ADDBC98">
+              <wp:anchor distT="0" distB="0" distL="114300" distR="114300" simplePos="0" relativeHeight="251677696" behindDoc="0" locked="0" layoutInCell="1" allowOverlap="1" wp14:anchorId="06CB4C67" wp14:editId="403EC0FE">
                 <wp:simplePos x="0" y="0"/>
                 <wp:positionH relativeFrom="column">
                   <wp:posOffset>3480435</wp:posOffset>
@@ -1318,7 +2610,7 @@
         <mc:AlternateContent>
           <mc:Choice Requires="wps">
             <w:drawing>
-              <wp:anchor distT="0" distB="0" distL="114300" distR="114300" simplePos="0" relativeHeight="251678720" behindDoc="0" locked="0" layoutInCell="1" allowOverlap="1" wp14:anchorId="37990017" wp14:editId="03A54947">
+              <wp:anchor distT="0" distB="0" distL="114300" distR="114300" simplePos="0" relativeHeight="251678720" behindDoc="0" locked="0" layoutInCell="1" allowOverlap="1" wp14:anchorId="427EA53E" wp14:editId="0F96149E">
                 <wp:simplePos x="0" y="0"/>
                 <wp:positionH relativeFrom="column">
                   <wp:posOffset>3707765</wp:posOffset>
@@ -1385,7 +2677,7 @@
         <mc:AlternateContent>
           <mc:Choice Requires="wps">
             <w:drawing>
-              <wp:anchor distT="0" distB="0" distL="114300" distR="114300" simplePos="0" relativeHeight="251679744" behindDoc="0" locked="0" layoutInCell="1" allowOverlap="1" wp14:anchorId="76F8D0E0" wp14:editId="42722865">
+              <wp:anchor distT="0" distB="0" distL="114300" distR="114300" simplePos="0" relativeHeight="251679744" behindDoc="0" locked="0" layoutInCell="1" allowOverlap="1" wp14:anchorId="0BA1A3C1" wp14:editId="5313D8FC">
                 <wp:simplePos x="0" y="0"/>
                 <wp:positionH relativeFrom="column">
                   <wp:posOffset>3935730</wp:posOffset>
@@ -1452,7 +2744,7 @@
         <mc:AlternateContent>
           <mc:Choice Requires="wps">
             <w:drawing>
-              <wp:anchor distT="0" distB="0" distL="114300" distR="114300" simplePos="0" relativeHeight="251680768" behindDoc="0" locked="0" layoutInCell="1" allowOverlap="1" wp14:anchorId="308490D2" wp14:editId="68B491DE">
+              <wp:anchor distT="0" distB="0" distL="114300" distR="114300" simplePos="0" relativeHeight="251680768" behindDoc="0" locked="0" layoutInCell="1" allowOverlap="1" wp14:anchorId="3B782C64" wp14:editId="0C4BC0F0">
                 <wp:simplePos x="0" y="0"/>
                 <wp:positionH relativeFrom="column">
                   <wp:posOffset>4161790</wp:posOffset>
@@ -1519,7 +2811,7 @@
         <mc:AlternateContent>
           <mc:Choice Requires="wps">
             <w:drawing>
-              <wp:anchor distT="0" distB="0" distL="114300" distR="114300" simplePos="0" relativeHeight="251681792" behindDoc="0" locked="0" layoutInCell="1" allowOverlap="1" wp14:anchorId="724CD9B9" wp14:editId="09497384">
+              <wp:anchor distT="0" distB="0" distL="114300" distR="114300" simplePos="0" relativeHeight="251681792" behindDoc="0" locked="0" layoutInCell="1" allowOverlap="1" wp14:anchorId="51356B0A" wp14:editId="09582CC9">
                 <wp:simplePos x="0" y="0"/>
                 <wp:positionH relativeFrom="column">
                   <wp:posOffset>4389755</wp:posOffset>
@@ -1586,84 +2878,7 @@
         <mc:AlternateContent>
           <mc:Choice Requires="wps">
             <w:drawing>
-              <wp:anchor distT="0" distB="0" distL="114300" distR="114300" simplePos="0" relativeHeight="251682816" behindDoc="0" locked="0" layoutInCell="1" allowOverlap="1" wp14:anchorId="61E1323E" wp14:editId="17516392">
-                <wp:simplePos x="0" y="0"/>
-                <wp:positionH relativeFrom="column">
-                  <wp:posOffset>167640</wp:posOffset>
-                </wp:positionH>
-                <wp:positionV relativeFrom="paragraph">
-                  <wp:posOffset>2499995</wp:posOffset>
-                </wp:positionV>
-                <wp:extent cx="6984776" cy="703753"/>
-                <wp:effectExtent l="0" t="0" r="26035" b="20320"/>
-                <wp:wrapNone/>
-                <wp:docPr id="86" name="Rounded Rectangle 85"/>
-                <wp:cNvGraphicFramePr/>
-                <a:graphic xmlns:a="http://schemas.openxmlformats.org/drawingml/2006/main">
-                  <a:graphicData uri="http://schemas.microsoft.com/office/word/2010/wordprocessingShape">
-                    <wps:wsp>
-                      <wps:cNvSpPr/>
-                      <wps:spPr>
-                        <a:xfrm>
-                          <a:off x="0" y="0"/>
-                          <a:ext cx="6984776" cy="703753"/>
-                        </a:xfrm>
-                        <a:prstGeom prst="roundRect">
-                          <a:avLst/>
-                        </a:prstGeom>
-                        <a:solidFill>
-                          <a:schemeClr val="bg1">
-                            <a:lumMod val="85000"/>
-                            <a:alpha val="15000"/>
-                          </a:schemeClr>
-                        </a:solidFill>
-                        <a:ln>
-                          <a:solidFill>
-                            <a:schemeClr val="tx1"/>
-                          </a:solidFill>
-                        </a:ln>
-                      </wps:spPr>
-                      <wps:style>
-                        <a:lnRef idx="2">
-                          <a:schemeClr val="accent1">
-                            <a:shade val="50000"/>
-                          </a:schemeClr>
-                        </a:lnRef>
-                        <a:fillRef idx="1">
-                          <a:schemeClr val="accent1"/>
-                        </a:fillRef>
-                        <a:effectRef idx="0">
-                          <a:schemeClr val="accent1"/>
-                        </a:effectRef>
-                        <a:fontRef idx="minor">
-                          <a:schemeClr val="lt1"/>
-                        </a:fontRef>
-                      </wps:style>
-                      <wps:bodyPr rtlCol="0" anchor="ctr"/>
-                    </wps:wsp>
-                  </a:graphicData>
-                </a:graphic>
-              </wp:anchor>
-            </w:drawing>
-          </mc:Choice>
-          <mc:Fallback>
-            <w:pict>
-              <v:roundrect id="Rounded Rectangle 85" o:spid="_x0000_s1026" style="position:absolute;margin-left:13.2pt;margin-top:196.85pt;width:550pt;height:55.4pt;z-index:251682816;visibility:visible;mso-wrap-style:square;mso-wrap-distance-left:9pt;mso-wrap-distance-top:0;mso-wrap-distance-right:9pt;mso-wrap-distance-bottom:0;mso-position-horizontal:absolute;mso-position-horizontal-relative:text;mso-position-vertical:absolute;mso-position-vertical-relative:text;v-text-anchor:middle" arcsize="10923f" o:gfxdata="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" fillcolor="#d8d8d8 [2732]" strokecolor="black [3213]" strokeweight="2pt">
-                <v:fill opacity="9766f"/>
-              </v:roundrect>
-            </w:pict>
-          </mc:Fallback>
-        </mc:AlternateContent>
-      </w:r>
-      <w:r>
-        <w:rPr>
-          <w:noProof/>
-          <w:lang w:eastAsia="en-GB"/>
-        </w:rPr>
-        <mc:AlternateContent>
-          <mc:Choice Requires="wps">
-            <w:drawing>
-              <wp:anchor distT="0" distB="0" distL="114300" distR="114300" simplePos="0" relativeHeight="251683840" behindDoc="0" locked="0" layoutInCell="1" allowOverlap="1" wp14:anchorId="286592DC" wp14:editId="5BBFCBF3">
+              <wp:anchor distT="0" distB="0" distL="114300" distR="114300" simplePos="0" relativeHeight="251683840" behindDoc="0" locked="0" layoutInCell="1" allowOverlap="1" wp14:anchorId="64053566" wp14:editId="36DE895C">
                 <wp:simplePos x="0" y="0"/>
                 <wp:positionH relativeFrom="column">
                   <wp:posOffset>-181293</wp:posOffset>
@@ -1725,7 +2940,7 @@
                 <v:stroke joinstyle="miter"/>
                 <v:path gradientshapeok="t" o:connecttype="rect"/>
               </v:shapetype>
-              <v:shape id="TextBox 12" o:spid="_x0000_s1026" type="#_x0000_t202" style="position:absolute;left:0;text-align:left;margin-left:-14.3pt;margin-top:151.35pt;width:74.35pt;height:21.8pt;rotation:90;z-index:251683840;visibility:visible;mso-wrap-style:none;mso-wrap-distance-left:9pt;mso-wrap-distance-top:0;mso-wrap-distance-right:9pt;mso-wrap-distance-bottom:0;mso-position-horizontal:absolute;mso-position-horizontal-relative:text;mso-position-vertical:absolute;mso-position-vertical-relative:text;v-text-anchor:top" o:gfxdata="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" filled="f" stroked="f">
+              <v:shape id="TextBox 12" o:spid="_x0000_s1031" type="#_x0000_t202" style="position:absolute;left:0;text-align:left;margin-left:-14.3pt;margin-top:151.35pt;width:74.35pt;height:21.8pt;rotation:90;z-index:251683840;visibility:visible;mso-wrap-style:none;mso-wrap-distance-left:9pt;mso-wrap-distance-top:0;mso-wrap-distance-right:9pt;mso-wrap-distance-bottom:0;mso-position-horizontal:absolute;mso-position-horizontal-relative:text;mso-position-vertical:absolute;mso-position-vertical-relative:text;v-text-anchor:top" o:gfxdata="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" filled="f" stroked="f">
                 <v:textbox style="mso-fit-shape-to-text:t">
                   <w:txbxContent>
                     <w:p>
@@ -1759,7 +2974,7 @@
         <mc:AlternateContent>
           <mc:Choice Requires="wps">
             <w:drawing>
-              <wp:anchor distT="0" distB="0" distL="114300" distR="114300" simplePos="0" relativeHeight="251684864" behindDoc="0" locked="0" layoutInCell="1" allowOverlap="1" wp14:anchorId="680014CC" wp14:editId="662AC90C">
+              <wp:anchor distT="0" distB="0" distL="114300" distR="114300" simplePos="0" relativeHeight="251684864" behindDoc="0" locked="0" layoutInCell="1" allowOverlap="1" wp14:anchorId="12485934" wp14:editId="7C92DE01">
                 <wp:simplePos x="0" y="0"/>
                 <wp:positionH relativeFrom="column">
                   <wp:posOffset>510857</wp:posOffset>
@@ -1817,7 +3032,7 @@
           </mc:Choice>
           <mc:Fallback>
             <w:pict>
-              <v:shape id="TextBox 86" o:spid="_x0000_s1027" type="#_x0000_t202" style="position:absolute;left:0;text-align:left;margin-left:40.2pt;margin-top:150.85pt;width:74.35pt;height:21.8pt;rotation:90;z-index:251684864;visibility:visible;mso-wrap-style:none;mso-wrap-distance-left:9pt;mso-wrap-distance-top:0;mso-wrap-distance-right:9pt;mso-wrap-distance-bottom:0;mso-position-horizontal:absolute;mso-position-horizontal-relative:text;mso-position-vertical:absolute;mso-position-vertical-relative:text;v-text-anchor:top" o:gfxdata="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" filled="f" stroked="f">
+              <v:shape id="TextBox 86" o:spid="_x0000_s1032" type="#_x0000_t202" style="position:absolute;left:0;text-align:left;margin-left:40.2pt;margin-top:150.85pt;width:74.35pt;height:21.8pt;rotation:90;z-index:251684864;visibility:visible;mso-wrap-style:none;mso-wrap-distance-left:9pt;mso-wrap-distance-top:0;mso-wrap-distance-right:9pt;mso-wrap-distance-bottom:0;mso-position-horizontal:absolute;mso-position-horizontal-relative:text;mso-position-vertical:absolute;mso-position-vertical-relative:text;v-text-anchor:top" o:gfxdata="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" filled="f" stroked="f">
                 <v:textbox style="mso-fit-shape-to-text:t">
                   <w:txbxContent>
                     <w:p>
@@ -1851,7 +3066,7 @@
         <mc:AlternateContent>
           <mc:Choice Requires="wps">
             <w:drawing>
-              <wp:anchor distT="0" distB="0" distL="114300" distR="114300" simplePos="0" relativeHeight="251685888" behindDoc="0" locked="0" layoutInCell="1" allowOverlap="1" wp14:anchorId="126FC3A1" wp14:editId="64B0AB09">
+              <wp:anchor distT="0" distB="0" distL="114300" distR="114300" simplePos="0" relativeHeight="251685888" behindDoc="0" locked="0" layoutInCell="1" allowOverlap="1" wp14:anchorId="295BBC75" wp14:editId="3F59A427">
                 <wp:simplePos x="0" y="0"/>
                 <wp:positionH relativeFrom="column">
                   <wp:posOffset>1197292</wp:posOffset>
@@ -1909,7 +3124,7 @@
           </mc:Choice>
           <mc:Fallback>
             <w:pict>
-              <v:shape id="TextBox 87" o:spid="_x0000_s1028" type="#_x0000_t202" style="position:absolute;left:0;text-align:left;margin-left:94.25pt;margin-top:151.35pt;width:74.35pt;height:21.8pt;rotation:90;z-index:251685888;visibility:visible;mso-wrap-style:none;mso-wrap-distance-left:9pt;mso-wrap-distance-top:0;mso-wrap-distance-right:9pt;mso-wrap-distance-bottom:0;mso-position-horizontal:absolute;mso-position-horizontal-relative:text;mso-position-vertical:absolute;mso-position-vertical-relative:text;v-text-anchor:top" o:gfxdata="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" filled="f" stroked="f">
+              <v:shape id="TextBox 87" o:spid="_x0000_s1033" type="#_x0000_t202" style="position:absolute;left:0;text-align:left;margin-left:94.25pt;margin-top:151.35pt;width:74.35pt;height:21.8pt;rotation:90;z-index:251685888;visibility:visible;mso-wrap-style:none;mso-wrap-distance-left:9pt;mso-wrap-distance-top:0;mso-wrap-distance-right:9pt;mso-wrap-distance-bottom:0;mso-position-horizontal:absolute;mso-position-horizontal-relative:text;mso-position-vertical:absolute;mso-position-vertical-relative:text;v-text-anchor:top" o:gfxdata="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" filled="f" stroked="f">
                 <v:textbox style="mso-fit-shape-to-text:t">
                   <w:txbxContent>
                     <w:p>
@@ -1943,7 +3158,7 @@
         <mc:AlternateContent>
           <mc:Choice Requires="wps">
             <w:drawing>
-              <wp:anchor distT="0" distB="0" distL="114300" distR="114300" simplePos="0" relativeHeight="251686912" behindDoc="0" locked="0" layoutInCell="1" allowOverlap="1" wp14:anchorId="689E7745" wp14:editId="22528DB3">
+              <wp:anchor distT="0" distB="0" distL="114300" distR="114300" simplePos="0" relativeHeight="251686912" behindDoc="0" locked="0" layoutInCell="1" allowOverlap="1" wp14:anchorId="6CFB493A" wp14:editId="7F3526D5">
                 <wp:simplePos x="0" y="0"/>
                 <wp:positionH relativeFrom="column">
                   <wp:posOffset>1871027</wp:posOffset>
@@ -2001,7 +3216,7 @@
           </mc:Choice>
           <mc:Fallback>
             <w:pict>
-              <v:shape id="TextBox 88" o:spid="_x0000_s1029" type="#_x0000_t202" style="position:absolute;left:0;text-align:left;margin-left:147.3pt;margin-top:150.85pt;width:74.35pt;height:21.8pt;rotation:90;z-index:251686912;visibility:visible;mso-wrap-style:none;mso-wrap-distance-left:9pt;mso-wrap-distance-top:0;mso-wrap-distance-right:9pt;mso-wrap-distance-bottom:0;mso-position-horizontal:absolute;mso-position-horizontal-relative:text;mso-position-vertical:absolute;mso-position-vertical-relative:text;v-text-anchor:top" o:gfxdata="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" filled="f" stroked="f">
+              <v:shape id="TextBox 88" o:spid="_x0000_s1034" type="#_x0000_t202" style="position:absolute;left:0;text-align:left;margin-left:147.3pt;margin-top:150.85pt;width:74.35pt;height:21.8pt;rotation:90;z-index:251686912;visibility:visible;mso-wrap-style:none;mso-wrap-distance-left:9pt;mso-wrap-distance-top:0;mso-wrap-distance-right:9pt;mso-wrap-distance-bottom:0;mso-position-horizontal:absolute;mso-position-horizontal-relative:text;mso-position-vertical:absolute;mso-position-vertical-relative:text;v-text-anchor:top" o:gfxdata="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" filled="f" stroked="f">
                 <v:textbox style="mso-fit-shape-to-text:t">
                   <w:txbxContent>
                     <w:p>
@@ -2035,7 +3250,7 @@
         <mc:AlternateContent>
           <mc:Choice Requires="wps">
             <w:drawing>
-              <wp:anchor distT="0" distB="0" distL="114300" distR="114300" simplePos="0" relativeHeight="251687936" behindDoc="0" locked="0" layoutInCell="1" allowOverlap="1" wp14:anchorId="5412DAA0" wp14:editId="725A1AB7">
+              <wp:anchor distT="0" distB="0" distL="114300" distR="114300" simplePos="0" relativeHeight="251687936" behindDoc="0" locked="0" layoutInCell="1" allowOverlap="1" wp14:anchorId="351FC7D2" wp14:editId="1F41824E">
                 <wp:simplePos x="0" y="0"/>
                 <wp:positionH relativeFrom="column">
                   <wp:posOffset>2550477</wp:posOffset>
@@ -2093,7 +3308,7 @@
           </mc:Choice>
           <mc:Fallback>
             <w:pict>
-              <v:shape id="TextBox 91" o:spid="_x0000_s1030" type="#_x0000_t202" style="position:absolute;left:0;text-align:left;margin-left:200.8pt;margin-top:151.35pt;width:74.35pt;height:21.8pt;rotation:90;z-index:251687936;visibility:visible;mso-wrap-style:none;mso-wrap-distance-left:9pt;mso-wrap-distance-top:0;mso-wrap-distance-right:9pt;mso-wrap-distance-bottom:0;mso-position-horizontal:absolute;mso-position-horizontal-relative:text;mso-position-vertical:absolute;mso-position-vertical-relative:text;v-text-anchor:top" o:gfxdata="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" filled="f" stroked="f">
+              <v:shape id="TextBox 91" o:spid="_x0000_s1035" type="#_x0000_t202" style="position:absolute;left:0;text-align:left;margin-left:200.8pt;margin-top:151.35pt;width:74.35pt;height:21.8pt;rotation:90;z-index:251687936;visibility:visible;mso-wrap-style:none;mso-wrap-distance-left:9pt;mso-wrap-distance-top:0;mso-wrap-distance-right:9pt;mso-wrap-distance-bottom:0;mso-position-horizontal:absolute;mso-position-horizontal-relative:text;mso-position-vertical:absolute;mso-position-vertical-relative:text;v-text-anchor:top" o:gfxdata="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" filled="f" stroked="f">
                 <v:textbox style="mso-fit-shape-to-text:t">
                   <w:txbxContent>
                     <w:p>
@@ -2127,7 +3342,7 @@
         <mc:AlternateContent>
           <mc:Choice Requires="wps">
             <w:drawing>
-              <wp:anchor distT="0" distB="0" distL="114300" distR="114300" simplePos="0" relativeHeight="251688960" behindDoc="0" locked="0" layoutInCell="1" allowOverlap="1" wp14:anchorId="05BFE295" wp14:editId="2D642A99">
+              <wp:anchor distT="0" distB="0" distL="114300" distR="114300" simplePos="0" relativeHeight="251688960" behindDoc="0" locked="0" layoutInCell="1" allowOverlap="1" wp14:anchorId="2F30BAF6" wp14:editId="7B8133EC">
                 <wp:simplePos x="0" y="0"/>
                 <wp:positionH relativeFrom="column">
                   <wp:posOffset>3242627</wp:posOffset>
@@ -2185,7 +3400,7 @@
           </mc:Choice>
           <mc:Fallback>
             <w:pict>
-              <v:shape id="TextBox 92" o:spid="_x0000_s1031" type="#_x0000_t202" style="position:absolute;left:0;text-align:left;margin-left:255.3pt;margin-top:150.85pt;width:74.35pt;height:21.8pt;rotation:90;z-index:251688960;visibility:visible;mso-wrap-style:none;mso-wrap-distance-left:9pt;mso-wrap-distance-top:0;mso-wrap-distance-right:9pt;mso-wrap-distance-bottom:0;mso-position-horizontal:absolute;mso-position-horizontal-relative:text;mso-position-vertical:absolute;mso-position-vertical-relative:text;v-text-anchor:top" o:gfxdata="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" filled="f" stroked="f">
+              <v:shape id="TextBox 92" o:spid="_x0000_s1036" type="#_x0000_t202" style="position:absolute;left:0;text-align:left;margin-left:255.3pt;margin-top:150.85pt;width:74.35pt;height:21.8pt;rotation:90;z-index:251688960;visibility:visible;mso-wrap-style:none;mso-wrap-distance-left:9pt;mso-wrap-distance-top:0;mso-wrap-distance-right:9pt;mso-wrap-distance-bottom:0;mso-position-horizontal:absolute;mso-position-horizontal-relative:text;mso-position-vertical:absolute;mso-position-vertical-relative:text;v-text-anchor:top" o:gfxdata="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" filled="f" stroked="f">
                 <v:textbox style="mso-fit-shape-to-text:t">
                   <w:txbxContent>
                     <w:p>
@@ -2219,7 +3434,7 @@
         <mc:AlternateContent>
           <mc:Choice Requires="wps">
             <w:drawing>
-              <wp:anchor distT="0" distB="0" distL="114300" distR="114300" simplePos="0" relativeHeight="251689984" behindDoc="0" locked="0" layoutInCell="1" allowOverlap="1" wp14:anchorId="76C2F975" wp14:editId="30E90174">
+              <wp:anchor distT="0" distB="0" distL="114300" distR="114300" simplePos="0" relativeHeight="251689984" behindDoc="0" locked="0" layoutInCell="1" allowOverlap="1" wp14:anchorId="26B1ECA8" wp14:editId="12D0AFB1">
                 <wp:simplePos x="0" y="0"/>
                 <wp:positionH relativeFrom="column">
                   <wp:posOffset>3929697</wp:posOffset>
@@ -2277,7 +3492,7 @@
           </mc:Choice>
           <mc:Fallback>
             <w:pict>
-              <v:shape id="TextBox 93" o:spid="_x0000_s1032" type="#_x0000_t202" style="position:absolute;left:0;text-align:left;margin-left:309.4pt;margin-top:151.35pt;width:74.35pt;height:21.8pt;rotation:90;z-index:251689984;visibility:visible;mso-wrap-style:none;mso-wrap-distance-left:9pt;mso-wrap-distance-top:0;mso-wrap-distance-right:9pt;mso-wrap-distance-bottom:0;mso-position-horizontal:absolute;mso-position-horizontal-relative:text;mso-position-vertical:absolute;mso-position-vertical-relative:text;v-text-anchor:top" o:gfxdata="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" filled="f" stroked="f">
+              <v:shape id="TextBox 93" o:spid="_x0000_s1037" type="#_x0000_t202" style="position:absolute;left:0;text-align:left;margin-left:309.4pt;margin-top:151.35pt;width:74.35pt;height:21.8pt;rotation:90;z-index:251689984;visibility:visible;mso-wrap-style:none;mso-wrap-distance-left:9pt;mso-wrap-distance-top:0;mso-wrap-distance-right:9pt;mso-wrap-distance-bottom:0;mso-position-horizontal:absolute;mso-position-horizontal-relative:text;mso-position-vertical:absolute;mso-position-vertical-relative:text;v-text-anchor:top" o:gfxdata="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" filled="f" stroked="f">
                 <v:textbox style="mso-fit-shape-to-text:t">
                   <w:txbxContent>
                     <w:p>
@@ -2311,691 +3526,7 @@
         <mc:AlternateContent>
           <mc:Choice Requires="wps">
             <w:drawing>
-              <wp:anchor distT="0" distB="0" distL="114300" distR="114300" simplePos="0" relativeHeight="251691008" behindDoc="0" locked="0" layoutInCell="1" allowOverlap="1" wp14:anchorId="75E99408" wp14:editId="1CE0EF65">
-                <wp:simplePos x="0" y="0"/>
-                <wp:positionH relativeFrom="column">
-                  <wp:posOffset>4704080</wp:posOffset>
-                </wp:positionH>
-                <wp:positionV relativeFrom="paragraph">
-                  <wp:posOffset>770890</wp:posOffset>
-                </wp:positionV>
-                <wp:extent cx="2448272" cy="270493"/>
-                <wp:effectExtent l="0" t="0" r="28575" b="15875"/>
-                <wp:wrapNone/>
-                <wp:docPr id="98" name="Rounded Rectangle 97"/>
-                <wp:cNvGraphicFramePr/>
-                <a:graphic xmlns:a="http://schemas.openxmlformats.org/drawingml/2006/main">
-                  <a:graphicData uri="http://schemas.microsoft.com/office/word/2010/wordprocessingShape">
-                    <wps:wsp>
-                      <wps:cNvSpPr/>
-                      <wps:spPr>
-                        <a:xfrm>
-                          <a:off x="0" y="0"/>
-                          <a:ext cx="2448272" cy="270493"/>
-                        </a:xfrm>
-                        <a:prstGeom prst="roundRect">
-                          <a:avLst/>
-                        </a:prstGeom>
-                        <a:solidFill>
-                          <a:schemeClr val="bg1">
-                            <a:lumMod val="50000"/>
-                            <a:alpha val="15000"/>
-                          </a:schemeClr>
-                        </a:solidFill>
-                        <a:ln>
-                          <a:solidFill>
-                            <a:schemeClr val="tx1"/>
-                          </a:solidFill>
-                        </a:ln>
-                      </wps:spPr>
-                      <wps:style>
-                        <a:lnRef idx="2">
-                          <a:schemeClr val="accent1">
-                            <a:shade val="50000"/>
-                          </a:schemeClr>
-                        </a:lnRef>
-                        <a:fillRef idx="1">
-                          <a:schemeClr val="accent1"/>
-                        </a:fillRef>
-                        <a:effectRef idx="0">
-                          <a:schemeClr val="accent1"/>
-                        </a:effectRef>
-                        <a:fontRef idx="minor">
-                          <a:schemeClr val="lt1"/>
-                        </a:fontRef>
-                      </wps:style>
-                      <wps:txbx>
-                        <w:txbxContent>
-                          <w:p>
-                            <w:pPr>
-                              <w:pStyle w:val="NormalWeb"/>
-                              <w:spacing w:before="0" w:beforeAutospacing="0" w:after="0" w:afterAutospacing="0"/>
-                              <w:jc w:val="right"/>
-                            </w:pPr>
-                            <w:r>
-                              <w:rPr>
-                                <w:rFonts w:asciiTheme="minorHAnsi" w:hAnsi="Calibri" w:cstheme="minorBidi"/>
-                                <w:b/>
-                                <w:bCs/>
-                                <w:color w:val="000000" w:themeColor="text1"/>
-                                <w:kern w:val="24"/>
-                                <w:sz w:val="30"/>
-                                <w:szCs w:val="30"/>
-                              </w:rPr>
-                              <w:t xml:space="preserve">NOQUARTERKJ: </w:t>
-                            </w:r>
-                            <w:r>
-                              <w:rPr>
-                                <w:rFonts w:asciiTheme="minorHAnsi" w:hAnsi="Calibri" w:cstheme="minorBidi"/>
-                                <w:b/>
-                                <w:bCs/>
-                                <w:color w:val="FF0000"/>
-                                <w:kern w:val="24"/>
-                                <w:sz w:val="30"/>
-                                <w:szCs w:val="30"/>
-                              </w:rPr>
-                              <w:t>0</w:t>
-                            </w:r>
-                            <w:r>
-                              <w:rPr>
-                                <w:rFonts w:asciiTheme="minorHAnsi" w:hAnsi="Calibri" w:cstheme="minorBidi"/>
-                                <w:b/>
-                                <w:bCs/>
-                                <w:color w:val="000000" w:themeColor="text1"/>
-                                <w:kern w:val="24"/>
-                                <w:sz w:val="30"/>
-                                <w:szCs w:val="30"/>
-                              </w:rPr>
-                              <w:t>/60 DAYS</w:t>
-                            </w:r>
-                          </w:p>
-                        </w:txbxContent>
-                      </wps:txbx>
-                      <wps:bodyPr tIns="0" bIns="0" rtlCol="0" anchor="ctr"/>
-                    </wps:wsp>
-                  </a:graphicData>
-                </a:graphic>
-              </wp:anchor>
-            </w:drawing>
-          </mc:Choice>
-          <mc:Fallback>
-            <w:pict>
-              <v:roundrect id="Rounded Rectangle 97" o:spid="_x0000_s1033" style="position:absolute;left:0;text-align:left;margin-left:370.4pt;margin-top:60.7pt;width:192.8pt;height:21.3pt;z-index:251691008;visibility:visible;mso-wrap-style:square;mso-wrap-distance-left:9pt;mso-wrap-distance-top:0;mso-wrap-distance-right:9pt;mso-wrap-distance-bottom:0;mso-position-horizontal:absolute;mso-position-horizontal-relative:text;mso-position-vertical:absolute;mso-position-vertical-relative:text;v-text-anchor:middle" arcsize="10923f" o:gfxdata="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" fillcolor="#7f7f7f [1612]" strokecolor="black [3213]" strokeweight="2pt">
-                <v:fill opacity="9766f"/>
-                <v:textbox inset=",0,,0">
-                  <w:txbxContent>
-                    <w:p>
-                      <w:pPr>
-                        <w:pStyle w:val="NormalWeb"/>
-                        <w:spacing w:before="0" w:beforeAutospacing="0" w:after="0" w:afterAutospacing="0"/>
-                        <w:jc w:val="right"/>
-                      </w:pPr>
-                      <w:r>
-                        <w:rPr>
-                          <w:rFonts w:asciiTheme="minorHAnsi" w:hAnsi="Calibri" w:cstheme="minorBidi"/>
-                          <w:b/>
-                          <w:bCs/>
-                          <w:color w:val="000000" w:themeColor="text1"/>
-                          <w:kern w:val="24"/>
-                          <w:sz w:val="30"/>
-                          <w:szCs w:val="30"/>
-                        </w:rPr>
-                        <w:t xml:space="preserve">NOQUARTERKJ: </w:t>
-                      </w:r>
-                      <w:r>
-                        <w:rPr>
-                          <w:rFonts w:asciiTheme="minorHAnsi" w:hAnsi="Calibri" w:cstheme="minorBidi"/>
-                          <w:b/>
-                          <w:bCs/>
-                          <w:color w:val="FF0000"/>
-                          <w:kern w:val="24"/>
-                          <w:sz w:val="30"/>
-                          <w:szCs w:val="30"/>
-                        </w:rPr>
-                        <w:t>0</w:t>
-                      </w:r>
-                      <w:r>
-                        <w:rPr>
-                          <w:rFonts w:asciiTheme="minorHAnsi" w:hAnsi="Calibri" w:cstheme="minorBidi"/>
-                          <w:b/>
-                          <w:bCs/>
-                          <w:color w:val="000000" w:themeColor="text1"/>
-                          <w:kern w:val="24"/>
-                          <w:sz w:val="30"/>
-                          <w:szCs w:val="30"/>
-                        </w:rPr>
-                        <w:t>/60 DAYS</w:t>
-                      </w:r>
-                    </w:p>
-                  </w:txbxContent>
-                </v:textbox>
-              </v:roundrect>
-            </w:pict>
-          </mc:Fallback>
-        </mc:AlternateContent>
-      </w:r>
-      <w:r>
-        <w:rPr>
-          <w:noProof/>
-          <w:lang w:eastAsia="en-GB"/>
-        </w:rPr>
-        <mc:AlternateContent>
-          <mc:Choice Requires="wps">
-            <w:drawing>
-              <wp:anchor distT="0" distB="0" distL="114300" distR="114300" simplePos="0" relativeHeight="251692032" behindDoc="0" locked="0" layoutInCell="1" allowOverlap="1" wp14:anchorId="7C4CAC29" wp14:editId="2475A31F">
-                <wp:simplePos x="0" y="0"/>
-                <wp:positionH relativeFrom="column">
-                  <wp:posOffset>4704080</wp:posOffset>
-                </wp:positionH>
-                <wp:positionV relativeFrom="paragraph">
-                  <wp:posOffset>62230</wp:posOffset>
-                </wp:positionV>
-                <wp:extent cx="2448272" cy="270493"/>
-                <wp:effectExtent l="0" t="0" r="28575" b="15875"/>
-                <wp:wrapNone/>
-                <wp:docPr id="116" name="Rounded Rectangle 115"/>
-                <wp:cNvGraphicFramePr/>
-                <a:graphic xmlns:a="http://schemas.openxmlformats.org/drawingml/2006/main">
-                  <a:graphicData uri="http://schemas.microsoft.com/office/word/2010/wordprocessingShape">
-                    <wps:wsp>
-                      <wps:cNvSpPr/>
-                      <wps:spPr>
-                        <a:xfrm>
-                          <a:off x="0" y="0"/>
-                          <a:ext cx="2448272" cy="270493"/>
-                        </a:xfrm>
-                        <a:prstGeom prst="roundRect">
-                          <a:avLst/>
-                        </a:prstGeom>
-                        <a:solidFill>
-                          <a:schemeClr val="bg1">
-                            <a:lumMod val="50000"/>
-                            <a:alpha val="15000"/>
-                          </a:schemeClr>
-                        </a:solidFill>
-                        <a:ln>
-                          <a:solidFill>
-                            <a:schemeClr val="tx1"/>
-                          </a:solidFill>
-                        </a:ln>
-                      </wps:spPr>
-                      <wps:style>
-                        <a:lnRef idx="2">
-                          <a:schemeClr val="accent1">
-                            <a:shade val="50000"/>
-                          </a:schemeClr>
-                        </a:lnRef>
-                        <a:fillRef idx="1">
-                          <a:schemeClr val="accent1"/>
-                        </a:fillRef>
-                        <a:effectRef idx="0">
-                          <a:schemeClr val="accent1"/>
-                        </a:effectRef>
-                        <a:fontRef idx="minor">
-                          <a:schemeClr val="lt1"/>
-                        </a:fontRef>
-                      </wps:style>
-                      <wps:txbx>
-                        <w:txbxContent>
-                          <w:p>
-                            <w:pPr>
-                              <w:pStyle w:val="NormalWeb"/>
-                              <w:spacing w:before="0" w:beforeAutospacing="0" w:after="0" w:afterAutospacing="0"/>
-                              <w:jc w:val="right"/>
-                            </w:pPr>
-                            <w:r>
-                              <w:rPr>
-                                <w:rFonts w:asciiTheme="minorHAnsi" w:hAnsi="Calibri" w:cstheme="minorBidi"/>
-                                <w:b/>
-                                <w:bCs/>
-                                <w:color w:val="000000" w:themeColor="text1"/>
-                                <w:kern w:val="24"/>
-                                <w:sz w:val="30"/>
-                                <w:szCs w:val="30"/>
-                              </w:rPr>
-                              <w:t xml:space="preserve">CDOETSCH3: </w:t>
-                            </w:r>
-                            <w:r>
-                              <w:rPr>
-                                <w:rFonts w:asciiTheme="minorHAnsi" w:hAnsi="Calibri" w:cstheme="minorBidi"/>
-                                <w:b/>
-                                <w:bCs/>
-                                <w:color w:val="FF0000"/>
-                                <w:kern w:val="24"/>
-                                <w:sz w:val="30"/>
-                                <w:szCs w:val="30"/>
-                              </w:rPr>
-                              <w:t>10</w:t>
-                            </w:r>
-                            <w:r>
-                              <w:rPr>
-                                <w:rFonts w:asciiTheme="minorHAnsi" w:hAnsi="Calibri" w:cstheme="minorBidi"/>
-                                <w:b/>
-                                <w:bCs/>
-                                <w:color w:val="000000" w:themeColor="text1"/>
-                                <w:kern w:val="24"/>
-                                <w:sz w:val="30"/>
-                                <w:szCs w:val="30"/>
-                              </w:rPr>
-                              <w:t>/60 DAYS</w:t>
-                            </w:r>
-                          </w:p>
-                        </w:txbxContent>
-                      </wps:txbx>
-                      <wps:bodyPr tIns="0" bIns="0" rtlCol="0" anchor="ctr"/>
-                    </wps:wsp>
-                  </a:graphicData>
-                </a:graphic>
-              </wp:anchor>
-            </w:drawing>
-          </mc:Choice>
-          <mc:Fallback>
-            <w:pict>
-              <v:roundrect id="Rounded Rectangle 115" o:spid="_x0000_s1034" style="position:absolute;left:0;text-align:left;margin-left:370.4pt;margin-top:4.9pt;width:192.8pt;height:21.3pt;z-index:251692032;visibility:visible;mso-wrap-style:square;mso-wrap-distance-left:9pt;mso-wrap-distance-top:0;mso-wrap-distance-right:9pt;mso-wrap-distance-bottom:0;mso-position-horizontal:absolute;mso-position-horizontal-relative:text;mso-position-vertical:absolute;mso-position-vertical-relative:text;v-text-anchor:middle" arcsize="10923f" o:gfxdata="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" fillcolor="#7f7f7f [1612]" strokecolor="black [3213]" strokeweight="2pt">
-                <v:fill opacity="9766f"/>
-                <v:textbox inset=",0,,0">
-                  <w:txbxContent>
-                    <w:p>
-                      <w:pPr>
-                        <w:pStyle w:val="NormalWeb"/>
-                        <w:spacing w:before="0" w:beforeAutospacing="0" w:after="0" w:afterAutospacing="0"/>
-                        <w:jc w:val="right"/>
-                      </w:pPr>
-                      <w:r>
-                        <w:rPr>
-                          <w:rFonts w:asciiTheme="minorHAnsi" w:hAnsi="Calibri" w:cstheme="minorBidi"/>
-                          <w:b/>
-                          <w:bCs/>
-                          <w:color w:val="000000" w:themeColor="text1"/>
-                          <w:kern w:val="24"/>
-                          <w:sz w:val="30"/>
-                          <w:szCs w:val="30"/>
-                        </w:rPr>
-                        <w:t xml:space="preserve">CDOETSCH3: </w:t>
-                      </w:r>
-                      <w:r>
-                        <w:rPr>
-                          <w:rFonts w:asciiTheme="minorHAnsi" w:hAnsi="Calibri" w:cstheme="minorBidi"/>
-                          <w:b/>
-                          <w:bCs/>
-                          <w:color w:val="FF0000"/>
-                          <w:kern w:val="24"/>
-                          <w:sz w:val="30"/>
-                          <w:szCs w:val="30"/>
-                        </w:rPr>
-                        <w:t>10</w:t>
-                      </w:r>
-                      <w:r>
-                        <w:rPr>
-                          <w:rFonts w:asciiTheme="minorHAnsi" w:hAnsi="Calibri" w:cstheme="minorBidi"/>
-                          <w:b/>
-                          <w:bCs/>
-                          <w:color w:val="000000" w:themeColor="text1"/>
-                          <w:kern w:val="24"/>
-                          <w:sz w:val="30"/>
-                          <w:szCs w:val="30"/>
-                        </w:rPr>
-                        <w:t>/60 DAYS</w:t>
-                      </w:r>
-                    </w:p>
-                  </w:txbxContent>
-                </v:textbox>
-              </v:roundrect>
-            </w:pict>
-          </mc:Fallback>
-        </mc:AlternateContent>
-      </w:r>
-      <w:r>
-        <w:rPr>
-          <w:noProof/>
-          <w:lang w:eastAsia="en-GB"/>
-        </w:rPr>
-        <mc:AlternateContent>
-          <mc:Choice Requires="wps">
-            <w:drawing>
-              <wp:anchor distT="0" distB="0" distL="114300" distR="114300" simplePos="0" relativeHeight="251693056" behindDoc="0" locked="0" layoutInCell="1" allowOverlap="1" wp14:anchorId="4FFFAA69" wp14:editId="1E39694B">
-                <wp:simplePos x="0" y="0"/>
-                <wp:positionH relativeFrom="column">
-                  <wp:posOffset>4704080</wp:posOffset>
-                </wp:positionH>
-                <wp:positionV relativeFrom="paragraph">
-                  <wp:posOffset>415290</wp:posOffset>
-                </wp:positionV>
-                <wp:extent cx="2448272" cy="270493"/>
-                <wp:effectExtent l="0" t="0" r="28575" b="15875"/>
-                <wp:wrapNone/>
-                <wp:docPr id="117" name="Rounded Rectangle 116"/>
-                <wp:cNvGraphicFramePr/>
-                <a:graphic xmlns:a="http://schemas.openxmlformats.org/drawingml/2006/main">
-                  <a:graphicData uri="http://schemas.microsoft.com/office/word/2010/wordprocessingShape">
-                    <wps:wsp>
-                      <wps:cNvSpPr/>
-                      <wps:spPr>
-                        <a:xfrm>
-                          <a:off x="0" y="0"/>
-                          <a:ext cx="2448272" cy="270493"/>
-                        </a:xfrm>
-                        <a:prstGeom prst="roundRect">
-                          <a:avLst/>
-                        </a:prstGeom>
-                        <a:solidFill>
-                          <a:schemeClr val="bg1">
-                            <a:lumMod val="50000"/>
-                            <a:alpha val="15000"/>
-                          </a:schemeClr>
-                        </a:solidFill>
-                        <a:ln>
-                          <a:solidFill>
-                            <a:schemeClr val="tx1"/>
-                          </a:solidFill>
-                        </a:ln>
-                      </wps:spPr>
-                      <wps:style>
-                        <a:lnRef idx="2">
-                          <a:schemeClr val="accent1">
-                            <a:shade val="50000"/>
-                          </a:schemeClr>
-                        </a:lnRef>
-                        <a:fillRef idx="1">
-                          <a:schemeClr val="accent1"/>
-                        </a:fillRef>
-                        <a:effectRef idx="0">
-                          <a:schemeClr val="accent1"/>
-                        </a:effectRef>
-                        <a:fontRef idx="minor">
-                          <a:schemeClr val="lt1"/>
-                        </a:fontRef>
-                      </wps:style>
-                      <wps:txbx>
-                        <w:txbxContent>
-                          <w:p>
-                            <w:pPr>
-                              <w:pStyle w:val="NormalWeb"/>
-                              <w:spacing w:before="0" w:beforeAutospacing="0" w:after="0" w:afterAutospacing="0"/>
-                              <w:jc w:val="right"/>
-                            </w:pPr>
-                            <w:r>
-                              <w:rPr>
-                                <w:rFonts w:asciiTheme="minorHAnsi" w:hAnsi="Calibri" w:cstheme="minorBidi"/>
-                                <w:b/>
-                                <w:bCs/>
-                                <w:color w:val="000000" w:themeColor="text1"/>
-                                <w:kern w:val="24"/>
-                                <w:sz w:val="30"/>
-                                <w:szCs w:val="30"/>
-                              </w:rPr>
-                              <w:t xml:space="preserve">YOOMIPYO3: </w:t>
-                            </w:r>
-                            <w:r>
-                              <w:rPr>
-                                <w:rFonts w:asciiTheme="minorHAnsi" w:hAnsi="Calibri" w:cstheme="minorBidi"/>
-                                <w:b/>
-                                <w:bCs/>
-                                <w:color w:val="FF0000"/>
-                                <w:kern w:val="24"/>
-                                <w:sz w:val="30"/>
-                                <w:szCs w:val="30"/>
-                              </w:rPr>
-                              <w:t>19</w:t>
-                            </w:r>
-                            <w:r>
-                              <w:rPr>
-                                <w:rFonts w:asciiTheme="minorHAnsi" w:hAnsi="Calibri" w:cstheme="minorBidi"/>
-                                <w:b/>
-                                <w:bCs/>
-                                <w:color w:val="000000" w:themeColor="text1"/>
-                                <w:kern w:val="24"/>
-                                <w:sz w:val="30"/>
-                                <w:szCs w:val="30"/>
-                              </w:rPr>
-                              <w:t>/60 DAYS</w:t>
-                            </w:r>
-                          </w:p>
-                        </w:txbxContent>
-                      </wps:txbx>
-                      <wps:bodyPr tIns="0" bIns="0" rtlCol="0" anchor="ctr"/>
-                    </wps:wsp>
-                  </a:graphicData>
-                </a:graphic>
-              </wp:anchor>
-            </w:drawing>
-          </mc:Choice>
-          <mc:Fallback>
-            <w:pict>
-              <v:roundrect id="Rounded Rectangle 116" o:spid="_x0000_s1035" style="position:absolute;left:0;text-align:left;margin-left:370.4pt;margin-top:32.7pt;width:192.8pt;height:21.3pt;z-index:251693056;visibility:visible;mso-wrap-style:square;mso-wrap-distance-left:9pt;mso-wrap-distance-top:0;mso-wrap-distance-right:9pt;mso-wrap-distance-bottom:0;mso-position-horizontal:absolute;mso-position-horizontal-relative:text;mso-position-vertical:absolute;mso-position-vertical-relative:text;v-text-anchor:middle" arcsize="10923f" o:gfxdata="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" fillcolor="#7f7f7f [1612]" strokecolor="black [3213]" strokeweight="2pt">
-                <v:fill opacity="9766f"/>
-                <v:textbox inset=",0,,0">
-                  <w:txbxContent>
-                    <w:p>
-                      <w:pPr>
-                        <w:pStyle w:val="NormalWeb"/>
-                        <w:spacing w:before="0" w:beforeAutospacing="0" w:after="0" w:afterAutospacing="0"/>
-                        <w:jc w:val="right"/>
-                      </w:pPr>
-                      <w:r>
-                        <w:rPr>
-                          <w:rFonts w:asciiTheme="minorHAnsi" w:hAnsi="Calibri" w:cstheme="minorBidi"/>
-                          <w:b/>
-                          <w:bCs/>
-                          <w:color w:val="000000" w:themeColor="text1"/>
-                          <w:kern w:val="24"/>
-                          <w:sz w:val="30"/>
-                          <w:szCs w:val="30"/>
-                        </w:rPr>
-                        <w:t xml:space="preserve">YOOMIPYO3: </w:t>
-                      </w:r>
-                      <w:r>
-                        <w:rPr>
-                          <w:rFonts w:asciiTheme="minorHAnsi" w:hAnsi="Calibri" w:cstheme="minorBidi"/>
-                          <w:b/>
-                          <w:bCs/>
-                          <w:color w:val="FF0000"/>
-                          <w:kern w:val="24"/>
-                          <w:sz w:val="30"/>
-                          <w:szCs w:val="30"/>
-                        </w:rPr>
-                        <w:t>19</w:t>
-                      </w:r>
-                      <w:r>
-                        <w:rPr>
-                          <w:rFonts w:asciiTheme="minorHAnsi" w:hAnsi="Calibri" w:cstheme="minorBidi"/>
-                          <w:b/>
-                          <w:bCs/>
-                          <w:color w:val="000000" w:themeColor="text1"/>
-                          <w:kern w:val="24"/>
-                          <w:sz w:val="30"/>
-                          <w:szCs w:val="30"/>
-                        </w:rPr>
-                        <w:t>/60 DAYS</w:t>
-                      </w:r>
-                    </w:p>
-                  </w:txbxContent>
-                </v:textbox>
-              </v:roundrect>
-            </w:pict>
-          </mc:Fallback>
-        </mc:AlternateContent>
-      </w:r>
-      <w:r>
-        <w:rPr>
-          <w:noProof/>
-          <w:lang w:eastAsia="en-GB"/>
-        </w:rPr>
-        <mc:AlternateContent>
-          <mc:Choice Requires="wps">
-            <w:drawing>
-              <wp:anchor distT="0" distB="0" distL="114300" distR="114300" simplePos="0" relativeHeight="251694080" behindDoc="0" locked="0" layoutInCell="1" allowOverlap="1" wp14:anchorId="1B893259" wp14:editId="795D3A79">
-                <wp:simplePos x="0" y="0"/>
-                <wp:positionH relativeFrom="column">
-                  <wp:posOffset>4704080</wp:posOffset>
-                </wp:positionH>
-                <wp:positionV relativeFrom="paragraph">
-                  <wp:posOffset>1120775</wp:posOffset>
-                </wp:positionV>
-                <wp:extent cx="2448273" cy="270493"/>
-                <wp:effectExtent l="0" t="0" r="28575" b="15875"/>
-                <wp:wrapNone/>
-                <wp:docPr id="118" name="Rounded Rectangle 117"/>
-                <wp:cNvGraphicFramePr/>
-                <a:graphic xmlns:a="http://schemas.openxmlformats.org/drawingml/2006/main">
-                  <a:graphicData uri="http://schemas.microsoft.com/office/word/2010/wordprocessingShape">
-                    <wps:wsp>
-                      <wps:cNvSpPr/>
-                      <wps:spPr>
-                        <a:xfrm>
-                          <a:off x="0" y="0"/>
-                          <a:ext cx="2448273" cy="270493"/>
-                        </a:xfrm>
-                        <a:prstGeom prst="roundRect">
-                          <a:avLst/>
-                        </a:prstGeom>
-                        <a:solidFill>
-                          <a:schemeClr val="bg1">
-                            <a:lumMod val="50000"/>
-                            <a:alpha val="15000"/>
-                          </a:schemeClr>
-                        </a:solidFill>
-                        <a:ln>
-                          <a:solidFill>
-                            <a:schemeClr val="tx1"/>
-                          </a:solidFill>
-                        </a:ln>
-                      </wps:spPr>
-                      <wps:style>
-                        <a:lnRef idx="2">
-                          <a:schemeClr val="accent1">
-                            <a:shade val="50000"/>
-                          </a:schemeClr>
-                        </a:lnRef>
-                        <a:fillRef idx="1">
-                          <a:schemeClr val="accent1"/>
-                        </a:fillRef>
-                        <a:effectRef idx="0">
-                          <a:schemeClr val="accent1"/>
-                        </a:effectRef>
-                        <a:fontRef idx="minor">
-                          <a:schemeClr val="lt1"/>
-                        </a:fontRef>
-                      </wps:style>
-                      <wps:txbx>
-                        <w:txbxContent>
-                          <w:p>
-                            <w:pPr>
-                              <w:pStyle w:val="NormalWeb"/>
-                              <w:spacing w:before="0" w:beforeAutospacing="0" w:after="0" w:afterAutospacing="0"/>
-                              <w:jc w:val="right"/>
-                            </w:pPr>
-                            <w:r>
-                              <w:rPr>
-                                <w:rFonts w:asciiTheme="minorHAnsi" w:hAnsi="Calibri" w:cstheme="minorBidi"/>
-                                <w:b/>
-                                <w:bCs/>
-                                <w:color w:val="000000" w:themeColor="text1"/>
-                                <w:kern w:val="24"/>
-                                <w:sz w:val="30"/>
-                                <w:szCs w:val="30"/>
-                              </w:rPr>
-                              <w:t xml:space="preserve">MUGGSEY08: </w:t>
-                            </w:r>
-                            <w:r>
-                              <w:rPr>
-                                <w:rFonts w:asciiTheme="minorHAnsi" w:hAnsi="Calibri" w:cstheme="minorBidi"/>
-                                <w:b/>
-                                <w:bCs/>
-                                <w:color w:val="FF0000"/>
-                                <w:kern w:val="24"/>
-                                <w:sz w:val="30"/>
-                                <w:szCs w:val="30"/>
-                              </w:rPr>
-                              <w:t>2</w:t>
-                            </w:r>
-                            <w:r>
-                              <w:rPr>
-                                <w:rFonts w:asciiTheme="minorHAnsi" w:hAnsi="Calibri" w:cstheme="minorBidi"/>
-                                <w:b/>
-                                <w:bCs/>
-                                <w:color w:val="000000" w:themeColor="text1"/>
-                                <w:kern w:val="24"/>
-                                <w:sz w:val="30"/>
-                                <w:szCs w:val="30"/>
-                              </w:rPr>
-                              <w:t>/60 DAYS</w:t>
-                            </w:r>
-                          </w:p>
-                        </w:txbxContent>
-                      </wps:txbx>
-                      <wps:bodyPr tIns="0" bIns="0" rtlCol="0" anchor="ctr"/>
-                    </wps:wsp>
-                  </a:graphicData>
-                </a:graphic>
-              </wp:anchor>
-            </w:drawing>
-          </mc:Choice>
-          <mc:Fallback>
-            <w:pict>
-              <v:roundrect id="Rounded Rectangle 117" o:spid="_x0000_s1036" style="position:absolute;left:0;text-align:left;margin-left:370.4pt;margin-top:88.25pt;width:192.8pt;height:21.3pt;z-index:251694080;visibility:visible;mso-wrap-style:square;mso-wrap-distance-left:9pt;mso-wrap-distance-top:0;mso-wrap-distance-right:9pt;mso-wrap-distance-bottom:0;mso-position-horizontal:absolute;mso-position-horizontal-relative:text;mso-position-vertical:absolute;mso-position-vertical-relative:text;v-text-anchor:middle" arcsize="10923f" o:gfxdata="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" fillcolor="#7f7f7f [1612]" strokecolor="black [3213]" strokeweight="2pt">
-                <v:fill opacity="9766f"/>
-                <v:textbox inset=",0,,0">
-                  <w:txbxContent>
-                    <w:p>
-                      <w:pPr>
-                        <w:pStyle w:val="NormalWeb"/>
-                        <w:spacing w:before="0" w:beforeAutospacing="0" w:after="0" w:afterAutospacing="0"/>
-                        <w:jc w:val="right"/>
-                      </w:pPr>
-                      <w:r>
-                        <w:rPr>
-                          <w:rFonts w:asciiTheme="minorHAnsi" w:hAnsi="Calibri" w:cstheme="minorBidi"/>
-                          <w:b/>
-                          <w:bCs/>
-                          <w:color w:val="000000" w:themeColor="text1"/>
-                          <w:kern w:val="24"/>
-                          <w:sz w:val="30"/>
-                          <w:szCs w:val="30"/>
-                        </w:rPr>
-                        <w:t xml:space="preserve">MUGGSEY08: </w:t>
-                      </w:r>
-                      <w:r>
-                        <w:rPr>
-                          <w:rFonts w:asciiTheme="minorHAnsi" w:hAnsi="Calibri" w:cstheme="minorBidi"/>
-                          <w:b/>
-                          <w:bCs/>
-                          <w:color w:val="FF0000"/>
-                          <w:kern w:val="24"/>
-                          <w:sz w:val="30"/>
-                          <w:szCs w:val="30"/>
-                        </w:rPr>
-                        <w:t>2</w:t>
-                      </w:r>
-                      <w:r>
-                        <w:rPr>
-                          <w:rFonts w:asciiTheme="minorHAnsi" w:hAnsi="Calibri" w:cstheme="minorBidi"/>
-                          <w:b/>
-                          <w:bCs/>
-                          <w:color w:val="000000" w:themeColor="text1"/>
-                          <w:kern w:val="24"/>
-                          <w:sz w:val="30"/>
-                          <w:szCs w:val="30"/>
-                        </w:rPr>
-                        <w:t>/60 DAYS</w:t>
-                      </w:r>
-                    </w:p>
-                  </w:txbxContent>
-                </v:textbox>
-              </v:roundrect>
-            </w:pict>
-          </mc:Fallback>
-        </mc:AlternateContent>
-      </w:r>
-      <w:r>
-        <w:rPr>
-          <w:noProof/>
-          <w:lang w:eastAsia="en-GB"/>
-        </w:rPr>
-        <mc:AlternateContent>
-          <mc:Choice Requires="wps">
-            <w:drawing>
-              <wp:anchor distT="0" distB="0" distL="114300" distR="114300" simplePos="0" relativeHeight="251695104" behindDoc="0" locked="0" layoutInCell="1" allowOverlap="1" wp14:anchorId="0899325D" wp14:editId="782DDDBE">
+              <wp:anchor distT="0" distB="0" distL="114300" distR="114300" simplePos="0" relativeHeight="251695104" behindDoc="0" locked="0" layoutInCell="1" allowOverlap="1" wp14:anchorId="37EFDF55" wp14:editId="08579227">
                 <wp:simplePos x="0" y="0"/>
                 <wp:positionH relativeFrom="column">
                   <wp:posOffset>177165</wp:posOffset>
@@ -3067,7 +3598,7 @@
         <mc:AlternateContent>
           <mc:Choice Requires="wps">
             <w:drawing>
-              <wp:anchor distT="0" distB="0" distL="114300" distR="114300" simplePos="0" relativeHeight="251696128" behindDoc="0" locked="0" layoutInCell="1" allowOverlap="1" wp14:anchorId="12A0B890" wp14:editId="3AD52D93">
+              <wp:anchor distT="0" distB="0" distL="114300" distR="114300" simplePos="0" relativeHeight="251696128" behindDoc="0" locked="0" layoutInCell="1" allowOverlap="1" wp14:anchorId="228EA694" wp14:editId="55994F62">
                 <wp:simplePos x="0" y="0"/>
                 <wp:positionH relativeFrom="column">
                   <wp:posOffset>844550</wp:posOffset>
@@ -3139,7 +3670,7 @@
         <mc:AlternateContent>
           <mc:Choice Requires="wps">
             <w:drawing>
-              <wp:anchor distT="0" distB="0" distL="114300" distR="114300" simplePos="0" relativeHeight="251697152" behindDoc="0" locked="0" layoutInCell="1" allowOverlap="1" wp14:anchorId="1F424243" wp14:editId="4BF4C05B">
+              <wp:anchor distT="0" distB="0" distL="114300" distR="114300" simplePos="0" relativeHeight="251697152" behindDoc="0" locked="0" layoutInCell="1" allowOverlap="1" wp14:anchorId="758757B6" wp14:editId="643CDDA5">
                 <wp:simplePos x="0" y="0"/>
                 <wp:positionH relativeFrom="column">
                   <wp:posOffset>177165</wp:posOffset>
@@ -3216,7 +3747,7 @@
         <mc:AlternateContent>
           <mc:Choice Requires="wps">
             <w:drawing>
-              <wp:anchor distT="0" distB="0" distL="114300" distR="114300" simplePos="0" relativeHeight="251698176" behindDoc="0" locked="0" layoutInCell="1" allowOverlap="1" wp14:anchorId="07844FDC" wp14:editId="79F85481">
+              <wp:anchor distT="0" distB="0" distL="114300" distR="114300" simplePos="0" relativeHeight="251698176" behindDoc="0" locked="0" layoutInCell="1" allowOverlap="1" wp14:anchorId="0E0FFEF3" wp14:editId="16B47B5C">
                 <wp:simplePos x="0" y="0"/>
                 <wp:positionH relativeFrom="column">
                   <wp:posOffset>932815</wp:posOffset>
@@ -3276,239 +3807,6 @@
           <mc:Fallback>
             <w:pict>
               <v:roundrect id="Rounded Rectangle 122" o:spid="_x0000_s1026" style="position:absolute;margin-left:73.45pt;margin-top:5.3pt;width:274.3pt;height:21.4pt;z-index:251698176;visibility:visible;mso-wrap-style:square;mso-wrap-distance-left:9pt;mso-wrap-distance-top:0;mso-wrap-distance-right:9pt;mso-wrap-distance-bottom:0;mso-position-horizontal:absolute;mso-position-horizontal-relative:text;mso-position-vertical:absolute;mso-position-vertical-relative:text;v-text-anchor:middle" arcsize="10923f" o:gfxdata="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" fillcolor="#c3ffb9" strokecolor="#393" strokeweight="2pt"/>
-            </w:pict>
-          </mc:Fallback>
-        </mc:AlternateContent>
-      </w:r>
-      <w:r>
-        <w:rPr>
-          <w:noProof/>
-          <w:lang w:eastAsia="en-GB"/>
-        </w:rPr>
-        <mc:AlternateContent>
-          <mc:Choice Requires="wps">
-            <w:drawing>
-              <wp:anchor distT="0" distB="0" distL="114300" distR="114300" simplePos="0" relativeHeight="251699200" behindDoc="0" locked="0" layoutInCell="1" allowOverlap="1" wp14:anchorId="46CED1CC" wp14:editId="07535F8C">
-                <wp:simplePos x="0" y="0"/>
-                <wp:positionH relativeFrom="column">
-                  <wp:posOffset>4706620</wp:posOffset>
-                </wp:positionH>
-                <wp:positionV relativeFrom="paragraph">
-                  <wp:posOffset>1572260</wp:posOffset>
-                </wp:positionV>
-                <wp:extent cx="2446114" cy="782517"/>
-                <wp:effectExtent l="0" t="0" r="11430" b="17780"/>
-                <wp:wrapNone/>
-                <wp:docPr id="126" name="Rounded Rectangle 125"/>
-                <wp:cNvGraphicFramePr/>
-                <a:graphic xmlns:a="http://schemas.openxmlformats.org/drawingml/2006/main">
-                  <a:graphicData uri="http://schemas.microsoft.com/office/word/2010/wordprocessingShape">
-                    <wps:wsp>
-                      <wps:cNvSpPr/>
-                      <wps:spPr>
-                        <a:xfrm>
-                          <a:off x="0" y="0"/>
-                          <a:ext cx="2446114" cy="782517"/>
-                        </a:xfrm>
-                        <a:prstGeom prst="roundRect">
-                          <a:avLst/>
-                        </a:prstGeom>
-                        <a:solidFill>
-                          <a:schemeClr val="bg1">
-                            <a:lumMod val="50000"/>
-                            <a:alpha val="15000"/>
-                          </a:schemeClr>
-                        </a:solidFill>
-                        <a:ln>
-                          <a:solidFill>
-                            <a:schemeClr val="tx1"/>
-                          </a:solidFill>
-                        </a:ln>
-                      </wps:spPr>
-                      <wps:style>
-                        <a:lnRef idx="2">
-                          <a:schemeClr val="accent1">
-                            <a:shade val="50000"/>
-                          </a:schemeClr>
-                        </a:lnRef>
-                        <a:fillRef idx="1">
-                          <a:schemeClr val="accent1"/>
-                        </a:fillRef>
-                        <a:effectRef idx="0">
-                          <a:schemeClr val="accent1"/>
-                        </a:effectRef>
-                        <a:fontRef idx="minor">
-                          <a:schemeClr val="lt1"/>
-                        </a:fontRef>
-                      </wps:style>
-                      <wps:txbx>
-                        <w:txbxContent>
-                          <w:p>
-                            <w:pPr>
-                              <w:pStyle w:val="NormalWeb"/>
-                              <w:spacing w:before="0" w:beforeAutospacing="0" w:after="0" w:afterAutospacing="0"/>
-                              <w:jc w:val="right"/>
-                            </w:pPr>
-                            <w:r>
-                              <w:rPr>
-                                <w:rFonts w:asciiTheme="minorHAnsi" w:hAnsi="Calibri" w:cstheme="minorBidi"/>
-                                <w:b/>
-                                <w:bCs/>
-                                <w:color w:val="000000" w:themeColor="text1"/>
-                                <w:kern w:val="24"/>
-                                <w:sz w:val="28"/>
-                                <w:szCs w:val="30"/>
-                              </w:rPr>
-                              <w:t>Lack of Stability Ratio</w:t>
-                            </w:r>
-                            <w:r>
-                              <w:rPr>
-                                <w:rFonts w:asciiTheme="minorHAnsi" w:hAnsi="Calibri" w:cstheme="minorBidi"/>
-                                <w:b/>
-                                <w:bCs/>
-                                <w:color w:val="000000" w:themeColor="text1"/>
-                                <w:kern w:val="24"/>
-                                <w:sz w:val="30"/>
-                                <w:szCs w:val="30"/>
-                              </w:rPr>
-                              <w:t xml:space="preserve">: </w:t>
-                            </w:r>
-                            <w:r>
-                              <w:rPr>
-                                <w:rFonts w:asciiTheme="minorHAnsi" w:hAnsi="Calibri" w:cstheme="minorBidi"/>
-                                <w:b/>
-                                <w:bCs/>
-                                <w:color w:val="FF0000"/>
-                                <w:kern w:val="24"/>
-                                <w:sz w:val="30"/>
-                                <w:szCs w:val="30"/>
-                              </w:rPr>
-                              <w:t>31</w:t>
-                            </w:r>
-                            <w:r>
-                              <w:rPr>
-                                <w:rFonts w:asciiTheme="minorHAnsi" w:hAnsi="Calibri" w:cstheme="minorBidi"/>
-                                <w:b/>
-                                <w:bCs/>
-                                <w:color w:val="000000" w:themeColor="text1"/>
-                                <w:kern w:val="24"/>
-                                <w:sz w:val="30"/>
-                                <w:szCs w:val="30"/>
-                              </w:rPr>
-                              <w:t xml:space="preserve">/240 </w:t>
-                            </w:r>
-                          </w:p>
-                          <w:p>
-                            <w:pPr>
-                              <w:pStyle w:val="NormalWeb"/>
-                              <w:spacing w:before="0" w:beforeAutospacing="0" w:after="0" w:afterAutospacing="0"/>
-                              <w:jc w:val="right"/>
-                            </w:pPr>
-                            <w:r>
-                              <w:rPr>
-                                <w:rFonts w:asciiTheme="minorHAnsi" w:hAnsi="Calibri" w:cstheme="minorBidi"/>
-                                <w:b/>
-                                <w:bCs/>
-                                <w:color w:val="000000" w:themeColor="text1"/>
-                                <w:kern w:val="24"/>
-                                <w:sz w:val="30"/>
-                                <w:szCs w:val="30"/>
-                              </w:rPr>
-                              <w:t>= 0.13</w:t>
-                            </w:r>
-                          </w:p>
-                        </w:txbxContent>
-                      </wps:txbx>
-                      <wps:bodyPr lIns="0" rIns="0" rtlCol="0" anchor="ctr"/>
-                    </wps:wsp>
-                  </a:graphicData>
-                </a:graphic>
-              </wp:anchor>
-            </w:drawing>
-          </mc:Choice>
-          <mc:Fallback>
-            <w:pict>
-              <v:roundrect id="Rounded Rectangle 125" o:spid="_x0000_s1037" style="position:absolute;left:0;text-align:left;margin-left:370.6pt;margin-top:123.8pt;width:192.6pt;height:61.6pt;z-index:251699200;visibility:visible;mso-wrap-style:square;mso-wrap-distance-left:9pt;mso-wrap-distance-top:0;mso-wrap-distance-right:9pt;mso-wrap-distance-bottom:0;mso-position-horizontal:absolute;mso-position-horizontal-relative:text;mso-position-vertical:absolute;mso-position-vertical-relative:text;v-text-anchor:middle" arcsize="10923f" o:gfxdata="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" fillcolor="#7f7f7f [1612]" strokecolor="black [3213]" strokeweight="2pt">
-                <v:fill opacity="9766f"/>
-                <v:textbox inset="0,,0">
-                  <w:txbxContent>
-                    <w:p>
-                      <w:pPr>
-                        <w:pStyle w:val="NormalWeb"/>
-                        <w:spacing w:before="0" w:beforeAutospacing="0" w:after="0" w:afterAutospacing="0"/>
-                        <w:jc w:val="right"/>
-                      </w:pPr>
-                      <w:r>
-                        <w:rPr>
-                          <w:rFonts w:asciiTheme="minorHAnsi" w:hAnsi="Calibri" w:cstheme="minorBidi"/>
-                          <w:b/>
-                          <w:bCs/>
-                          <w:color w:val="000000" w:themeColor="text1"/>
-                          <w:kern w:val="24"/>
-                          <w:sz w:val="28"/>
-                          <w:szCs w:val="30"/>
-                        </w:rPr>
-                        <w:t>Lack of Stability Ratio</w:t>
-                      </w:r>
-                      <w:r>
-                        <w:rPr>
-                          <w:rFonts w:asciiTheme="minorHAnsi" w:hAnsi="Calibri" w:cstheme="minorBidi"/>
-                          <w:b/>
-                          <w:bCs/>
-                          <w:color w:val="000000" w:themeColor="text1"/>
-                          <w:kern w:val="24"/>
-                          <w:sz w:val="30"/>
-                          <w:szCs w:val="30"/>
-                        </w:rPr>
-                        <w:t xml:space="preserve">: </w:t>
-                      </w:r>
-                      <w:r>
-                        <w:rPr>
-                          <w:rFonts w:asciiTheme="minorHAnsi" w:hAnsi="Calibri" w:cstheme="minorBidi"/>
-                          <w:b/>
-                          <w:bCs/>
-                          <w:color w:val="FF0000"/>
-                          <w:kern w:val="24"/>
-                          <w:sz w:val="30"/>
-                          <w:szCs w:val="30"/>
-                        </w:rPr>
-                        <w:t>31</w:t>
-                      </w:r>
-                      <w:r>
-                        <w:rPr>
-                          <w:rFonts w:asciiTheme="minorHAnsi" w:hAnsi="Calibri" w:cstheme="minorBidi"/>
-                          <w:b/>
-                          <w:bCs/>
-                          <w:color w:val="000000" w:themeColor="text1"/>
-                          <w:kern w:val="24"/>
-                          <w:sz w:val="30"/>
-                          <w:szCs w:val="30"/>
-                        </w:rPr>
-                        <w:t xml:space="preserve">/240 </w:t>
-                      </w:r>
-                    </w:p>
-                    <w:p>
-                      <w:pPr>
-                        <w:pStyle w:val="NormalWeb"/>
-                        <w:spacing w:before="0" w:beforeAutospacing="0" w:after="0" w:afterAutospacing="0"/>
-                        <w:jc w:val="right"/>
-                      </w:pPr>
-                      <w:r>
-                        <w:rPr>
-                          <w:rFonts w:asciiTheme="minorHAnsi" w:hAnsi="Calibri" w:cstheme="minorBidi"/>
-                          <w:b/>
-                          <w:bCs/>
-                          <w:color w:val="000000" w:themeColor="text1"/>
-                          <w:kern w:val="24"/>
-                          <w:sz w:val="30"/>
-                          <w:szCs w:val="30"/>
-                        </w:rPr>
-                        <w:t>= 0.13</w:t>
-                      </w:r>
-                    </w:p>
-                  </w:txbxContent>
-                </v:textbox>
-              </v:roundrect>
             </w:pict>
           </mc:Fallback>
         </mc:AlternateContent>
@@ -3838,7 +4136,31 @@
                                 <w:sz w:val="30"/>
                                 <w:szCs w:val="30"/>
                               </w:rPr>
-                              <w:t xml:space="preserve">TIMESPAN FROM FIRST TOLAST COMMITS IN A </w:t>
+                              <w:t>TIMESPAN FROM FIRST TO</w:t>
+                            </w:r>
+                            <w:r>
+                              <w:rPr>
+                                <w:rFonts w:asciiTheme="minorHAnsi" w:hAnsi="Calibri" w:cstheme="minorBidi"/>
+                                <w:b/>
+                                <w:bCs/>
+                                <w:color w:val="000000" w:themeColor="text1"/>
+                                <w:kern w:val="24"/>
+                                <w:sz w:val="30"/>
+                                <w:szCs w:val="30"/>
+                              </w:rPr>
+                              <w:t xml:space="preserve"> </w:t>
+                            </w:r>
+                            <w:r>
+                              <w:rPr>
+                                <w:rFonts w:asciiTheme="minorHAnsi" w:hAnsi="Calibri" w:cstheme="minorBidi"/>
+                                <w:b/>
+                                <w:bCs/>
+                                <w:color w:val="000000" w:themeColor="text1"/>
+                                <w:kern w:val="24"/>
+                                <w:sz w:val="30"/>
+                                <w:szCs w:val="30"/>
+                              </w:rPr>
+                              <w:t xml:space="preserve">LAST COMMITS IN A </w:t>
                             </w:r>
                             <w:r>
                               <w:rPr>
@@ -3886,7 +4208,31 @@
                           <w:sz w:val="30"/>
                           <w:szCs w:val="30"/>
                         </w:rPr>
-                        <w:t xml:space="preserve">TIMESPAN FROM FIRST TOLAST COMMITS IN A </w:t>
+                        <w:t>TIMESPAN FROM FIRST TO</w:t>
+                      </w:r>
+                      <w:r>
+                        <w:rPr>
+                          <w:rFonts w:asciiTheme="minorHAnsi" w:hAnsi="Calibri" w:cstheme="minorBidi"/>
+                          <w:b/>
+                          <w:bCs/>
+                          <w:color w:val="000000" w:themeColor="text1"/>
+                          <w:kern w:val="24"/>
+                          <w:sz w:val="30"/>
+                          <w:szCs w:val="30"/>
+                        </w:rPr>
+                        <w:t xml:space="preserve"> </w:t>
+                      </w:r>
+                      <w:r>
+                        <w:rPr>
+                          <w:rFonts w:asciiTheme="minorHAnsi" w:hAnsi="Calibri" w:cstheme="minorBidi"/>
+                          <w:b/>
+                          <w:bCs/>
+                          <w:color w:val="000000" w:themeColor="text1"/>
+                          <w:kern w:val="24"/>
+                          <w:sz w:val="30"/>
+                          <w:szCs w:val="30"/>
+                        </w:rPr>
+                        <w:t xml:space="preserve">LAST COMMITS IN A </w:t>
                       </w:r>
                       <w:r>
                         <w:rPr>
@@ -3912,7 +4258,7 @@
       </w:r>
     </w:p>
     <w:sectPr>
-      <w:pgSz w:w="11510" w:h="5557" w:orient="landscape" w:code="11"/>
+      <w:pgSz w:w="12474" w:h="5557" w:orient="landscape" w:code="11"/>
       <w:pgMar w:top="142" w:right="142" w:bottom="91" w:left="0" w:header="709" w:footer="709" w:gutter="0"/>
       <w:cols w:space="708"/>
       <w:docGrid w:linePitch="360"/>

</xml_diff>